<commit_message>
Dodao naslovnu stranu. Ujedno i test uploada i mergea.
</commit_message>
<xml_diff>
--- a/Kreiranje stabla u asinkronoj mreži.docx
+++ b/Kreiranje stabla u asinkronoj mreži.docx
@@ -1,137 +1,333 @@
 
 <file path=word/document.xml><?xml version="1.0" encoding="utf-8"?>
-<w:document xmlns:wpc="http://schemas.microsoft.com/office/word/2010/wordprocessingCanvas" xmlns:cx="http://schemas.microsoft.com/office/drawing/2014/chartex" xmlns:cx1="http://schemas.microsoft.com/office/drawing/2015/9/8/chartex" xmlns:cx2="http://schemas.microsoft.com/office/drawing/2015/10/21/chartex" xmlns:cx3="http://schemas.microsoft.com/office/drawing/2016/5/9/chartex" xmlns:cx4="http://schemas.microsoft.com/office/drawing/2016/5/10/chartex" xmlns:cx5="http://schemas.microsoft.com/office/drawing/2016/5/11/chartex" xmlns:cx6="http://schemas.microsoft.com/office/drawing/2016/5/12/chartex" xmlns:cx7="http://schemas.microsoft.com/office/drawing/2016/5/13/chartex" xmlns:cx8="http://schemas.microsoft.com/office/drawing/2016/5/14/chartex" xmlns:mc="http://schemas.openxmlformats.org/markup-compatibility/2006" xmlns:aink="http://schemas.microsoft.com/office/drawing/2016/ink" xmlns:am3d="http://schemas.microsoft.com/office/drawing/2017/model3d" xmlns:o="urn:schemas-microsoft-com:office:office" xmlns:r="http://schemas.openxmlformats.org/officeDocument/2006/relationships" xmlns:m="http://schemas.openxmlformats.org/officeDocument/2006/math" xmlns:v="urn:schemas-microsoft-com:vml" xmlns:wp14="http://schemas.microsoft.com/office/word/2010/wordprocessingDrawing" xmlns:wp="http://schemas.openxmlformats.org/drawingml/2006/wordprocessingDrawing" xmlns:w10="urn:schemas-microsoft-com:office:word" xmlns:w="http://schemas.openxmlformats.org/wordprocessingml/2006/main" xmlns:w14="http://schemas.microsoft.com/office/word/2010/wordml" xmlns:w15="http://schemas.microsoft.com/office/word/2012/wordml" xmlns:w16cid="http://schemas.microsoft.com/office/word/2016/wordml/cid" xmlns:w16se="http://schemas.microsoft.com/office/word/2015/wordml/symex" xmlns:wpg="http://schemas.microsoft.com/office/word/2010/wordprocessingGroup" xmlns:wpi="http://schemas.microsoft.com/office/word/2010/wordprocessingInk" xmlns:wne="http://schemas.microsoft.com/office/word/2006/wordml" xmlns:wps="http://schemas.microsoft.com/office/word/2010/wordprocessingShape" mc:Ignorable="w14 w15 w16se w16cid wp14">
+<w:document xmlns:wpc="http://schemas.microsoft.com/office/word/2010/wordprocessingCanvas" xmlns:mc="http://schemas.openxmlformats.org/markup-compatibility/2006" xmlns:o="urn:schemas-microsoft-com:office:office" xmlns:r="http://schemas.openxmlformats.org/officeDocument/2006/relationships" xmlns:m="http://schemas.openxmlformats.org/officeDocument/2006/math" xmlns:v="urn:schemas-microsoft-com:vml" xmlns:wp14="http://schemas.microsoft.com/office/word/2010/wordprocessingDrawing" xmlns:wp="http://schemas.openxmlformats.org/drawingml/2006/wordprocessingDrawing" xmlns:w10="urn:schemas-microsoft-com:office:word" xmlns:w="http://schemas.openxmlformats.org/wordprocessingml/2006/main" xmlns:w14="http://schemas.microsoft.com/office/word/2010/wordml" xmlns:wpg="http://schemas.microsoft.com/office/word/2010/wordprocessingGroup" xmlns:wpi="http://schemas.microsoft.com/office/word/2010/wordprocessingInk" xmlns:wne="http://schemas.microsoft.com/office/word/2006/wordml" xmlns:wps="http://schemas.microsoft.com/office/word/2010/wordprocessingShape" mc:Ignorable="w14 wp14">
   <w:body>
+    <w:tbl>
+      <w:tblPr>
+        <w:tblStyle w:val="TableGrid"/>
+        <w:tblW w:w="0" w:type="auto"/>
+        <w:jc w:val="center"/>
+        <w:tblBorders>
+          <w:top w:val="none" w:sz="0" w:space="0" w:color="auto"/>
+          <w:left w:val="none" w:sz="0" w:space="0" w:color="auto"/>
+          <w:bottom w:val="none" w:sz="0" w:space="0" w:color="auto"/>
+          <w:right w:val="none" w:sz="0" w:space="0" w:color="auto"/>
+          <w:insideH w:val="none" w:sz="0" w:space="0" w:color="auto"/>
+          <w:insideV w:val="none" w:sz="0" w:space="0" w:color="auto"/>
+        </w:tblBorders>
+        <w:tblLook w:val="04A0" w:firstRow="1" w:lastRow="0" w:firstColumn="1" w:lastColumn="0" w:noHBand="0" w:noVBand="1"/>
+      </w:tblPr>
+      <w:tblGrid>
+        <w:gridCol w:w="9325"/>
+      </w:tblGrid>
+      <w:tr>
+        <w:trPr>
+          <w:trHeight w:val="1164"/>
+          <w:jc w:val="center"/>
+        </w:trPr>
+        <w:tc>
+          <w:tcPr>
+            <w:tcW w:w="9325" w:type="dxa"/>
+            <w:vAlign w:val="center"/>
+          </w:tcPr>
+          <w:p>
+            <w:pPr>
+              <w:jc w:val="center"/>
+            </w:pPr>
+            <w:r>
+              <w:t>SVEUČILIŠTE U ZAGREBU</w:t>
+            </w:r>
+          </w:p>
+          <w:p>
+            <w:pPr>
+              <w:jc w:val="center"/>
+              <w:rPr>
+                <w:b/>
+              </w:rPr>
+            </w:pPr>
+            <w:r>
+              <w:rPr>
+                <w:b/>
+              </w:rPr>
+              <w:t>FAKULTET ELEKTROTEHNIKE I RAČUNARSTVA</w:t>
+            </w:r>
+          </w:p>
+        </w:tc>
+      </w:tr>
+      <w:tr>
+        <w:trPr>
+          <w:trHeight w:val="3780"/>
+          <w:jc w:val="center"/>
+        </w:trPr>
+        <w:tc>
+          <w:tcPr>
+            <w:tcW w:w="9325" w:type="dxa"/>
+            <w:vAlign w:val="center"/>
+          </w:tcPr>
+          <w:p/>
+        </w:tc>
+      </w:tr>
+      <w:tr>
+        <w:trPr>
+          <w:trHeight w:val="644"/>
+          <w:jc w:val="center"/>
+        </w:trPr>
+        <w:tc>
+          <w:tcPr>
+            <w:tcW w:w="9325" w:type="dxa"/>
+            <w:vAlign w:val="center"/>
+          </w:tcPr>
+          <w:p>
+            <w:pPr>
+              <w:pStyle w:val="ListParagraph"/>
+              <w:numPr>
+                <w:ilvl w:val="0"/>
+                <w:numId w:val="1"/>
+              </w:numPr>
+              <w:jc w:val="center"/>
+              <w:rPr>
+                <w:sz w:val="28"/>
+                <w:szCs w:val="28"/>
+              </w:rPr>
+            </w:pPr>
+            <w:r>
+              <w:rPr>
+                <w:sz w:val="28"/>
+                <w:szCs w:val="28"/>
+              </w:rPr>
+              <w:t>Izvještaj - NASP</w:t>
+            </w:r>
+          </w:p>
+        </w:tc>
+      </w:tr>
+      <w:tr>
+        <w:trPr>
+          <w:trHeight w:val="642"/>
+          <w:jc w:val="center"/>
+        </w:trPr>
+        <w:tc>
+          <w:tcPr>
+            <w:tcW w:w="9325" w:type="dxa"/>
+            <w:vAlign w:val="center"/>
+          </w:tcPr>
+          <w:p>
+            <w:pPr>
+              <w:jc w:val="center"/>
+              <w:rPr>
+                <w:b/>
+                <w:sz w:val="40"/>
+                <w:szCs w:val="40"/>
+              </w:rPr>
+            </w:pPr>
+            <w:r>
+              <w:rPr>
+                <w:b/>
+                <w:sz w:val="40"/>
+                <w:szCs w:val="40"/>
+              </w:rPr>
+              <w:t>Kreiranje stabla u asinkronoj mreži</w:t>
+            </w:r>
+          </w:p>
+        </w:tc>
+      </w:tr>
+      <w:tr>
+        <w:trPr>
+          <w:trHeight w:val="631"/>
+          <w:jc w:val="center"/>
+        </w:trPr>
+        <w:tc>
+          <w:tcPr>
+            <w:tcW w:w="9325" w:type="dxa"/>
+            <w:vAlign w:val="center"/>
+          </w:tcPr>
+          <w:p>
+            <w:pPr>
+              <w:jc w:val="center"/>
+              <w:rPr>
+                <w:sz w:val="28"/>
+                <w:szCs w:val="28"/>
+              </w:rPr>
+            </w:pPr>
+            <w:r>
+              <w:rPr>
+                <w:sz w:val="28"/>
+                <w:szCs w:val="28"/>
+              </w:rPr>
+              <w:t>Toni Sente,</w:t>
+            </w:r>
+          </w:p>
+          <w:p>
+            <w:pPr>
+              <w:jc w:val="center"/>
+              <w:rPr>
+                <w:sz w:val="28"/>
+                <w:szCs w:val="28"/>
+              </w:rPr>
+            </w:pPr>
+            <w:r>
+              <w:rPr>
+                <w:sz w:val="28"/>
+                <w:szCs w:val="28"/>
+              </w:rPr>
+              <w:t xml:space="preserve"> Branimi Škrlec,</w:t>
+            </w:r>
+          </w:p>
+          <w:p>
+            <w:pPr>
+              <w:jc w:val="center"/>
+              <w:rPr>
+                <w:sz w:val="28"/>
+                <w:szCs w:val="28"/>
+              </w:rPr>
+            </w:pPr>
+            <w:r>
+              <w:rPr>
+                <w:sz w:val="28"/>
+                <w:szCs w:val="28"/>
+              </w:rPr>
+              <w:t>Janko Šalković</w:t>
+            </w:r>
+          </w:p>
+        </w:tc>
+      </w:tr>
+      <w:tr>
+        <w:trPr>
+          <w:trHeight w:val="4438"/>
+          <w:jc w:val="center"/>
+        </w:trPr>
+        <w:tc>
+          <w:tcPr>
+            <w:tcW w:w="9325" w:type="dxa"/>
+            <w:vAlign w:val="center"/>
+          </w:tcPr>
+          <w:p/>
+        </w:tc>
+      </w:tr>
+      <w:tr>
+        <w:trPr>
+          <w:trHeight w:val="1172"/>
+          <w:jc w:val="center"/>
+        </w:trPr>
+        <w:tc>
+          <w:tcPr>
+            <w:tcW w:w="9325" w:type="dxa"/>
+            <w:vAlign w:val="center"/>
+          </w:tcPr>
+          <w:p>
+            <w:pPr>
+              <w:jc w:val="center"/>
+            </w:pPr>
+            <w:r>
+              <w:t xml:space="preserve">Zagreb, </w:t>
+            </w:r>
+            <w:r>
+              <w:t>Prosinac</w:t>
+            </w:r>
+            <w:r>
+              <w:t xml:space="preserve"> 2017.</w:t>
+            </w:r>
+          </w:p>
+        </w:tc>
+      </w:tr>
+    </w:tbl>
     <w:p>
       <w:pPr>
-        <w:pStyle w:val="Naslov1"/>
-        <w:jc w:val="center"/>
+        <w:pStyle w:val="Heading1"/>
       </w:pPr>
       <w:r>
-        <w:t>Kreiranje stabl</w:t>
-      </w:r>
-      <w:r>
-        <w:t>a</w:t>
-      </w:r>
-      <w:r>
-        <w:t xml:space="preserve"> u asinkronoj mreži</w:t>
+        <w:lastRenderedPageBreak/>
+        <w:t xml:space="preserve">Opis </w:t>
+      </w:r>
+      <w:r>
+        <w:t>zadatka</w:t>
+      </w:r>
+    </w:p>
+    <w:p>
+      <w:r>
+        <w:tab/>
+        <w:t>Potrebno je implementirati algoritam za kreiranje stabla u asinkronoj mre</w:t>
+      </w:r>
+      <w:r>
+        <w:t>ž</w:t>
+      </w:r>
+      <w:r>
+        <w:t>i te potom pro</w:t>
+      </w:r>
+      <w:r>
+        <w:t>š</w:t>
+      </w:r>
+      <w:r>
+        <w:t>iriti algoritam kako bi omogu</w:t>
+      </w:r>
+      <w:r>
+        <w:t>ć</w:t>
+      </w:r>
+      <w:r>
+        <w:t>ili preplavljivanje mre</w:t>
+      </w:r>
+      <w:r>
+        <w:t>ž</w:t>
+      </w:r>
+      <w:r>
+        <w:t>e porukama na na</w:t>
+      </w:r>
+      <w:r>
+        <w:t>č</w:t>
+      </w:r>
+      <w:r>
+        <w:t xml:space="preserve">in da svi </w:t>
+      </w:r>
+      <w:r>
+        <w:t>č</w:t>
+      </w:r>
+      <w:r>
+        <w:t>vorovi prime poruku samo jednom. Za implementaciju komunikacije izme</w:t>
+      </w:r>
+      <w:r>
+        <w:t>đ</w:t>
+      </w:r>
+      <w:r>
+        <w:t>u procesa se koristi TCP.</w:t>
       </w:r>
     </w:p>
     <w:p/>
     <w:p>
       <w:pPr>
-        <w:pStyle w:val="Naslov2"/>
+        <w:pStyle w:val="Heading1"/>
       </w:pPr>
       <w:r>
-        <w:t xml:space="preserve">Opis </w:t>
-      </w:r>
-      <w:r>
-        <w:t>zadatka</w:t>
-      </w:r>
-      <w:r>
-        <w:t>:</w:t>
-      </w:r>
+        <w:t>Predloženo rješenje</w:t>
+      </w:r>
+      <w:bookmarkStart w:id="0" w:name="_GoBack"/>
+      <w:bookmarkEnd w:id="0"/>
     </w:p>
     <w:p>
       <w:r>
         <w:tab/>
-        <w:t>Potrebno je implementirati algoritam za kreiranje stabla u asinkronoj mre</w:t>
-      </w:r>
-      <w:r>
-        <w:t>ž</w:t>
-      </w:r>
-      <w:r>
-        <w:t>i te potom pro</w:t>
-      </w:r>
-      <w:r>
-        <w:t>š</w:t>
-      </w:r>
-      <w:r>
-        <w:t>iriti algoritam kako bi omogu</w:t>
+      </w:r>
+      <w:r>
+        <w:t xml:space="preserve">Sustav </w:t>
       </w:r>
       <w:r>
         <w:t>ć</w:t>
       </w:r>
       <w:r>
-        <w:t>ili preplavljivanje mre</w:t>
-      </w:r>
-      <w:r>
-        <w:t>ž</w:t>
-      </w:r>
-      <w:r>
-        <w:t>e porukama na na</w:t>
-      </w:r>
-      <w:r>
-        <w:t>č</w:t>
-      </w:r>
-      <w:r>
-        <w:t xml:space="preserve">in da svi </w:t>
-      </w:r>
-      <w:r>
-        <w:t>č</w:t>
-      </w:r>
-      <w:r>
-        <w:t>vorovi prime poruku samo jednom. Za implementaciju komunikacije izme</w:t>
+        <w:t xml:space="preserve">e se sastojati od </w:t>
+      </w:r>
+      <w:r>
+        <w:t xml:space="preserve">proizvoljnog broja </w:t>
+      </w:r>
+      <w:r>
+        <w:t>č</w:t>
+      </w:r>
+      <w:r>
+        <w:t>vorova koji su me</w:t>
       </w:r>
       <w:r>
         <w:t>đ</w:t>
       </w:r>
       <w:r>
-        <w:t>u procesa se koristi TCP.</w:t>
-      </w:r>
-    </w:p>
-    <w:p/>
-    <w:p>
-      <w:pPr>
-        <w:pStyle w:val="Naslov2"/>
-      </w:pPr>
-      <w:r>
-        <w:t>Predloženo rješenje:</w:t>
-      </w:r>
-    </w:p>
-    <w:p>
-      <w:r>
-        <w:tab/>
-      </w:r>
-      <w:r>
-        <w:t xml:space="preserve">Sustav </w:t>
-      </w:r>
-      <w:r>
-        <w:t>ć</w:t>
-      </w:r>
-      <w:r>
-        <w:t xml:space="preserve">e se sastojati od </w:t>
-      </w:r>
-      <w:r>
-        <w:t xml:space="preserve">proizvoljnog broja </w:t>
-      </w:r>
-      <w:r>
-        <w:t>č</w:t>
-      </w:r>
-      <w:r>
-        <w:t>vorova koji su me</w:t>
-      </w:r>
-      <w:r>
-        <w:t>đ</w:t>
-      </w:r>
-      <w:r>
-        <w:t xml:space="preserve">usobno spojeni u </w:t>
-      </w:r>
-      <w:proofErr w:type="spellStart"/>
-      <w:r>
-        <w:t>peer</w:t>
-      </w:r>
-      <w:proofErr w:type="spellEnd"/>
-      <w:r>
-        <w:t>-to-</w:t>
-      </w:r>
-      <w:proofErr w:type="spellStart"/>
-      <w:r>
-        <w:t>peer</w:t>
-      </w:r>
-      <w:proofErr w:type="spellEnd"/>
-      <w:r>
-        <w:t xml:space="preserve"> mre</w:t>
+        <w:t>usobno spojeni u peer-to-peer mre</w:t>
       </w:r>
       <w:r>
         <w:t>ž</w:t>
@@ -1056,8 +1252,6 @@
       <w:r>
         <w:t>.</w:t>
       </w:r>
-      <w:bookmarkStart w:id="0" w:name="_GoBack"/>
-      <w:bookmarkEnd w:id="0"/>
     </w:p>
     <w:p>
       <w:pPr>
@@ -1074,6 +1268,7 @@
         <w:rPr>
           <w:noProof/>
         </w:rPr>
+        <w:lastRenderedPageBreak/>
         <w:drawing>
           <wp:inline distT="0" distB="0" distL="0" distR="0">
             <wp:extent cx="4222554" cy="5790674"/>
@@ -1090,7 +1285,7 @@
                     <pic:cNvPicPr/>
                   </pic:nvPicPr>
                   <pic:blipFill>
-                    <a:blip r:embed="rId4">
+                    <a:blip r:embed="rId6">
                       <a:extLst>
                         <a:ext uri="{28A0092B-C50C-407E-A947-70E740481C1C}">
                           <a14:useLocalDpi xmlns:a14="http://schemas.microsoft.com/office/drawing/2010/main" val="0"/>
@@ -1119,7 +1314,7 @@
     </w:p>
     <w:p>
       <w:pPr>
-        <w:pStyle w:val="Opisslike"/>
+        <w:pStyle w:val="Caption"/>
         <w:jc w:val="center"/>
       </w:pPr>
       <w:r>
@@ -1164,8 +1359,105 @@
 </w:document>
 </file>
 
+<file path=word/numbering.xml><?xml version="1.0" encoding="utf-8"?>
+<w:numbering xmlns:wpc="http://schemas.microsoft.com/office/word/2010/wordprocessingCanvas" xmlns:mc="http://schemas.openxmlformats.org/markup-compatibility/2006" xmlns:o="urn:schemas-microsoft-com:office:office" xmlns:r="http://schemas.openxmlformats.org/officeDocument/2006/relationships" xmlns:m="http://schemas.openxmlformats.org/officeDocument/2006/math" xmlns:v="urn:schemas-microsoft-com:vml" xmlns:wp14="http://schemas.microsoft.com/office/word/2010/wordprocessingDrawing" xmlns:wp="http://schemas.openxmlformats.org/drawingml/2006/wordprocessingDrawing" xmlns:w10="urn:schemas-microsoft-com:office:word" xmlns:w="http://schemas.openxmlformats.org/wordprocessingml/2006/main" xmlns:w14="http://schemas.microsoft.com/office/word/2010/wordml" xmlns:wpg="http://schemas.microsoft.com/office/word/2010/wordprocessingGroup" xmlns:wpi="http://schemas.microsoft.com/office/word/2010/wordprocessingInk" xmlns:wne="http://schemas.microsoft.com/office/word/2006/wordml" xmlns:wps="http://schemas.microsoft.com/office/word/2010/wordprocessingShape" mc:Ignorable="w14 wp14">
+  <w:abstractNum w:abstractNumId="0">
+    <w:nsid w:val="725C7AE4"/>
+    <w:multiLevelType w:val="hybridMultilevel"/>
+    <w:tmpl w:val="39340296"/>
+    <w:lvl w:ilvl="0" w:tplc="041A000F">
+      <w:start w:val="1"/>
+      <w:numFmt w:val="decimal"/>
+      <w:lvlText w:val="%1."/>
+      <w:lvlJc w:val="left"/>
+      <w:pPr>
+        <w:ind w:left="720" w:hanging="360"/>
+      </w:pPr>
+      <w:rPr>
+        <w:rFonts w:hint="default"/>
+      </w:rPr>
+    </w:lvl>
+    <w:lvl w:ilvl="1" w:tplc="041A0019" w:tentative="1">
+      <w:start w:val="1"/>
+      <w:numFmt w:val="lowerLetter"/>
+      <w:lvlText w:val="%2."/>
+      <w:lvlJc w:val="left"/>
+      <w:pPr>
+        <w:ind w:left="1440" w:hanging="360"/>
+      </w:pPr>
+    </w:lvl>
+    <w:lvl w:ilvl="2" w:tplc="041A001B" w:tentative="1">
+      <w:start w:val="1"/>
+      <w:numFmt w:val="lowerRoman"/>
+      <w:lvlText w:val="%3."/>
+      <w:lvlJc w:val="right"/>
+      <w:pPr>
+        <w:ind w:left="2160" w:hanging="180"/>
+      </w:pPr>
+    </w:lvl>
+    <w:lvl w:ilvl="3" w:tplc="041A000F" w:tentative="1">
+      <w:start w:val="1"/>
+      <w:numFmt w:val="decimal"/>
+      <w:lvlText w:val="%4."/>
+      <w:lvlJc w:val="left"/>
+      <w:pPr>
+        <w:ind w:left="2880" w:hanging="360"/>
+      </w:pPr>
+    </w:lvl>
+    <w:lvl w:ilvl="4" w:tplc="041A0019" w:tentative="1">
+      <w:start w:val="1"/>
+      <w:numFmt w:val="lowerLetter"/>
+      <w:lvlText w:val="%5."/>
+      <w:lvlJc w:val="left"/>
+      <w:pPr>
+        <w:ind w:left="3600" w:hanging="360"/>
+      </w:pPr>
+    </w:lvl>
+    <w:lvl w:ilvl="5" w:tplc="041A001B" w:tentative="1">
+      <w:start w:val="1"/>
+      <w:numFmt w:val="lowerRoman"/>
+      <w:lvlText w:val="%6."/>
+      <w:lvlJc w:val="right"/>
+      <w:pPr>
+        <w:ind w:left="4320" w:hanging="180"/>
+      </w:pPr>
+    </w:lvl>
+    <w:lvl w:ilvl="6" w:tplc="041A000F" w:tentative="1">
+      <w:start w:val="1"/>
+      <w:numFmt w:val="decimal"/>
+      <w:lvlText w:val="%7."/>
+      <w:lvlJc w:val="left"/>
+      <w:pPr>
+        <w:ind w:left="5040" w:hanging="360"/>
+      </w:pPr>
+    </w:lvl>
+    <w:lvl w:ilvl="7" w:tplc="041A0019" w:tentative="1">
+      <w:start w:val="1"/>
+      <w:numFmt w:val="lowerLetter"/>
+      <w:lvlText w:val="%8."/>
+      <w:lvlJc w:val="left"/>
+      <w:pPr>
+        <w:ind w:left="5760" w:hanging="360"/>
+      </w:pPr>
+    </w:lvl>
+    <w:lvl w:ilvl="8" w:tplc="041A001B" w:tentative="1">
+      <w:start w:val="1"/>
+      <w:numFmt w:val="lowerRoman"/>
+      <w:lvlText w:val="%9."/>
+      <w:lvlJc w:val="right"/>
+      <w:pPr>
+        <w:ind w:left="6480" w:hanging="180"/>
+      </w:pPr>
+    </w:lvl>
+  </w:abstractNum>
+  <w:num w:numId="1">
+    <w:abstractNumId w:val="0"/>
+  </w:num>
+</w:numbering>
+</file>
+
 <file path=word/styles.xml><?xml version="1.0" encoding="utf-8"?>
-<w:styles xmlns:mc="http://schemas.openxmlformats.org/markup-compatibility/2006" xmlns:r="http://schemas.openxmlformats.org/officeDocument/2006/relationships" xmlns:w="http://schemas.openxmlformats.org/wordprocessingml/2006/main" xmlns:w14="http://schemas.microsoft.com/office/word/2010/wordml" xmlns:w15="http://schemas.microsoft.com/office/word/2012/wordml" xmlns:w16cid="http://schemas.microsoft.com/office/word/2016/wordml/cid" xmlns:w16se="http://schemas.microsoft.com/office/word/2015/wordml/symex" mc:Ignorable="w14 w15 w16se w16cid">
+<w:styles xmlns:mc="http://schemas.openxmlformats.org/markup-compatibility/2006" xmlns:r="http://schemas.openxmlformats.org/officeDocument/2006/relationships" xmlns:w="http://schemas.openxmlformats.org/wordprocessingml/2006/main" xmlns:w14="http://schemas.microsoft.com/office/word/2010/wordml" mc:Ignorable="w14">
   <w:docDefaults>
     <w:rPrDefault>
       <w:rPr>
@@ -1181,392 +1473,154 @@
       </w:pPr>
     </w:pPrDefault>
   </w:docDefaults>
-  <w:latentStyles w:defLockedState="0" w:defUIPriority="99" w:defSemiHidden="0" w:defUnhideWhenUsed="0" w:defQFormat="0" w:count="375">
-    <w:lsdException w:name="Normal" w:uiPriority="0" w:qFormat="1"/>
-    <w:lsdException w:name="heading 1" w:uiPriority="9" w:qFormat="1"/>
-    <w:lsdException w:name="heading 2" w:semiHidden="1" w:uiPriority="9" w:unhideWhenUsed="1" w:qFormat="1"/>
-    <w:lsdException w:name="heading 3" w:semiHidden="1" w:uiPriority="9" w:unhideWhenUsed="1" w:qFormat="1"/>
-    <w:lsdException w:name="heading 4" w:semiHidden="1" w:uiPriority="9" w:unhideWhenUsed="1" w:qFormat="1"/>
-    <w:lsdException w:name="heading 5" w:semiHidden="1" w:uiPriority="9" w:unhideWhenUsed="1" w:qFormat="1"/>
-    <w:lsdException w:name="heading 6" w:semiHidden="1" w:uiPriority="9" w:unhideWhenUsed="1" w:qFormat="1"/>
-    <w:lsdException w:name="heading 7" w:semiHidden="1" w:uiPriority="9" w:unhideWhenUsed="1" w:qFormat="1"/>
-    <w:lsdException w:name="heading 8" w:semiHidden="1" w:uiPriority="9" w:unhideWhenUsed="1" w:qFormat="1"/>
-    <w:lsdException w:name="heading 9" w:semiHidden="1" w:uiPriority="9" w:unhideWhenUsed="1" w:qFormat="1"/>
-    <w:lsdException w:name="index 1" w:semiHidden="1" w:unhideWhenUsed="1"/>
-    <w:lsdException w:name="index 2" w:semiHidden="1" w:unhideWhenUsed="1"/>
-    <w:lsdException w:name="index 3" w:semiHidden="1" w:unhideWhenUsed="1"/>
-    <w:lsdException w:name="index 4" w:semiHidden="1" w:unhideWhenUsed="1"/>
-    <w:lsdException w:name="index 5" w:semiHidden="1" w:unhideWhenUsed="1"/>
-    <w:lsdException w:name="index 6" w:semiHidden="1" w:unhideWhenUsed="1"/>
-    <w:lsdException w:name="index 7" w:semiHidden="1" w:unhideWhenUsed="1"/>
-    <w:lsdException w:name="index 8" w:semiHidden="1" w:unhideWhenUsed="1"/>
-    <w:lsdException w:name="index 9" w:semiHidden="1" w:unhideWhenUsed="1"/>
-    <w:lsdException w:name="toc 1" w:semiHidden="1" w:uiPriority="39" w:unhideWhenUsed="1"/>
-    <w:lsdException w:name="toc 2" w:semiHidden="1" w:uiPriority="39" w:unhideWhenUsed="1"/>
-    <w:lsdException w:name="toc 3" w:semiHidden="1" w:uiPriority="39" w:unhideWhenUsed="1"/>
-    <w:lsdException w:name="toc 4" w:semiHidden="1" w:uiPriority="39" w:unhideWhenUsed="1"/>
-    <w:lsdException w:name="toc 5" w:semiHidden="1" w:uiPriority="39" w:unhideWhenUsed="1"/>
-    <w:lsdException w:name="toc 6" w:semiHidden="1" w:uiPriority="39" w:unhideWhenUsed="1"/>
-    <w:lsdException w:name="toc 7" w:semiHidden="1" w:uiPriority="39" w:unhideWhenUsed="1"/>
-    <w:lsdException w:name="toc 8" w:semiHidden="1" w:uiPriority="39" w:unhideWhenUsed="1"/>
-    <w:lsdException w:name="toc 9" w:semiHidden="1" w:uiPriority="39" w:unhideWhenUsed="1"/>
-    <w:lsdException w:name="Normal Indent" w:semiHidden="1" w:unhideWhenUsed="1"/>
-    <w:lsdException w:name="footnote text" w:semiHidden="1" w:unhideWhenUsed="1"/>
-    <w:lsdException w:name="annotation text" w:semiHidden="1" w:unhideWhenUsed="1"/>
-    <w:lsdException w:name="header" w:semiHidden="1" w:unhideWhenUsed="1"/>
-    <w:lsdException w:name="footer" w:semiHidden="1" w:unhideWhenUsed="1"/>
-    <w:lsdException w:name="index heading" w:semiHidden="1" w:unhideWhenUsed="1"/>
-    <w:lsdException w:name="caption" w:semiHidden="1" w:uiPriority="35" w:unhideWhenUsed="1" w:qFormat="1"/>
-    <w:lsdException w:name="table of figures" w:semiHidden="1" w:unhideWhenUsed="1"/>
-    <w:lsdException w:name="envelope address" w:semiHidden="1" w:unhideWhenUsed="1"/>
-    <w:lsdException w:name="envelope return" w:semiHidden="1" w:unhideWhenUsed="1"/>
-    <w:lsdException w:name="footnote reference" w:semiHidden="1" w:unhideWhenUsed="1"/>
-    <w:lsdException w:name="annotation reference" w:semiHidden="1" w:unhideWhenUsed="1"/>
-    <w:lsdException w:name="line number" w:semiHidden="1" w:unhideWhenUsed="1"/>
-    <w:lsdException w:name="page number" w:semiHidden="1" w:unhideWhenUsed="1"/>
-    <w:lsdException w:name="endnote reference" w:semiHidden="1" w:unhideWhenUsed="1"/>
-    <w:lsdException w:name="endnote text" w:semiHidden="1" w:unhideWhenUsed="1"/>
-    <w:lsdException w:name="table of authorities" w:semiHidden="1" w:unhideWhenUsed="1"/>
-    <w:lsdException w:name="macro" w:semiHidden="1" w:unhideWhenUsed="1"/>
-    <w:lsdException w:name="toa heading" w:semiHidden="1" w:unhideWhenUsed="1"/>
-    <w:lsdException w:name="List" w:semiHidden="1" w:unhideWhenUsed="1"/>
-    <w:lsdException w:name="List Bullet" w:semiHidden="1" w:unhideWhenUsed="1"/>
-    <w:lsdException w:name="List Number" w:semiHidden="1" w:unhideWhenUsed="1"/>
-    <w:lsdException w:name="List 2" w:semiHidden="1" w:unhideWhenUsed="1"/>
-    <w:lsdException w:name="List 3" w:semiHidden="1" w:unhideWhenUsed="1"/>
-    <w:lsdException w:name="List 4" w:semiHidden="1" w:unhideWhenUsed="1"/>
-    <w:lsdException w:name="List 5" w:semiHidden="1" w:unhideWhenUsed="1"/>
-    <w:lsdException w:name="List Bullet 2" w:semiHidden="1" w:unhideWhenUsed="1"/>
-    <w:lsdException w:name="List Bullet 3" w:semiHidden="1" w:unhideWhenUsed="1"/>
-    <w:lsdException w:name="List Bullet 4" w:semiHidden="1" w:unhideWhenUsed="1"/>
-    <w:lsdException w:name="List Bullet 5" w:semiHidden="1" w:unhideWhenUsed="1"/>
-    <w:lsdException w:name="List Number 2" w:semiHidden="1" w:unhideWhenUsed="1"/>
-    <w:lsdException w:name="List Number 3" w:semiHidden="1" w:unhideWhenUsed="1"/>
-    <w:lsdException w:name="List Number 4" w:semiHidden="1" w:unhideWhenUsed="1"/>
-    <w:lsdException w:name="List Number 5" w:semiHidden="1" w:unhideWhenUsed="1"/>
-    <w:lsdException w:name="Title" w:uiPriority="10" w:qFormat="1"/>
-    <w:lsdException w:name="Closing" w:semiHidden="1" w:unhideWhenUsed="1"/>
-    <w:lsdException w:name="Signature" w:semiHidden="1" w:unhideWhenUsed="1"/>
-    <w:lsdException w:name="Default Paragraph Font" w:semiHidden="1" w:uiPriority="1" w:unhideWhenUsed="1"/>
-    <w:lsdException w:name="Body Text" w:semiHidden="1" w:unhideWhenUsed="1"/>
-    <w:lsdException w:name="Body Text Indent" w:semiHidden="1" w:unhideWhenUsed="1"/>
-    <w:lsdException w:name="List Continue" w:semiHidden="1" w:unhideWhenUsed="1"/>
-    <w:lsdException w:name="List Continue 2" w:semiHidden="1" w:unhideWhenUsed="1"/>
-    <w:lsdException w:name="List Continue 3" w:semiHidden="1" w:unhideWhenUsed="1"/>
-    <w:lsdException w:name="List Continue 4" w:semiHidden="1" w:unhideWhenUsed="1"/>
-    <w:lsdException w:name="List Continue 5" w:semiHidden="1" w:unhideWhenUsed="1"/>
-    <w:lsdException w:name="Message Header" w:semiHidden="1" w:unhideWhenUsed="1"/>
-    <w:lsdException w:name="Subtitle" w:uiPriority="11" w:qFormat="1"/>
-    <w:lsdException w:name="Salutation" w:semiHidden="1" w:unhideWhenUsed="1"/>
-    <w:lsdException w:name="Date" w:semiHidden="1" w:unhideWhenUsed="1"/>
-    <w:lsdException w:name="Body Text First Indent" w:semiHidden="1" w:unhideWhenUsed="1"/>
-    <w:lsdException w:name="Body Text First Indent 2" w:semiHidden="1" w:unhideWhenUsed="1"/>
-    <w:lsdException w:name="Note Heading" w:semiHidden="1" w:unhideWhenUsed="1"/>
-    <w:lsdException w:name="Body Text 2" w:semiHidden="1" w:unhideWhenUsed="1"/>
-    <w:lsdException w:name="Body Text 3" w:semiHidden="1" w:unhideWhenUsed="1"/>
-    <w:lsdException w:name="Body Text Indent 2" w:semiHidden="1" w:unhideWhenUsed="1"/>
-    <w:lsdException w:name="Body Text Indent 3" w:semiHidden="1" w:unhideWhenUsed="1"/>
-    <w:lsdException w:name="Block Text" w:semiHidden="1" w:unhideWhenUsed="1"/>
-    <w:lsdException w:name="Hyperlink" w:semiHidden="1" w:unhideWhenUsed="1"/>
-    <w:lsdException w:name="FollowedHyperlink" w:semiHidden="1" w:unhideWhenUsed="1"/>
-    <w:lsdException w:name="Strong" w:uiPriority="22" w:qFormat="1"/>
-    <w:lsdException w:name="Emphasis" w:uiPriority="20" w:qFormat="1"/>
-    <w:lsdException w:name="Document Map" w:semiHidden="1" w:unhideWhenUsed="1"/>
-    <w:lsdException w:name="Plain Text" w:semiHidden="1" w:unhideWhenUsed="1"/>
-    <w:lsdException w:name="E-mail Signature" w:semiHidden="1" w:unhideWhenUsed="1"/>
-    <w:lsdException w:name="HTML Top of Form" w:semiHidden="1" w:unhideWhenUsed="1"/>
-    <w:lsdException w:name="HTML Bottom of Form" w:semiHidden="1" w:unhideWhenUsed="1"/>
-    <w:lsdException w:name="Normal (Web)" w:semiHidden="1" w:unhideWhenUsed="1"/>
-    <w:lsdException w:name="HTML Acronym" w:semiHidden="1" w:unhideWhenUsed="1"/>
-    <w:lsdException w:name="HTML Address" w:semiHidden="1" w:unhideWhenUsed="1"/>
-    <w:lsdException w:name="HTML Cite" w:semiHidden="1" w:unhideWhenUsed="1"/>
-    <w:lsdException w:name="HTML Code" w:semiHidden="1" w:unhideWhenUsed="1"/>
-    <w:lsdException w:name="HTML Definition" w:semiHidden="1" w:unhideWhenUsed="1"/>
-    <w:lsdException w:name="HTML Keyboard" w:semiHidden="1" w:unhideWhenUsed="1"/>
-    <w:lsdException w:name="HTML Preformatted" w:semiHidden="1" w:unhideWhenUsed="1"/>
-    <w:lsdException w:name="HTML Sample" w:semiHidden="1" w:unhideWhenUsed="1"/>
-    <w:lsdException w:name="HTML Typewriter" w:semiHidden="1" w:unhideWhenUsed="1"/>
-    <w:lsdException w:name="HTML Variable" w:semiHidden="1" w:unhideWhenUsed="1"/>
-    <w:lsdException w:name="Normal Table" w:semiHidden="1" w:unhideWhenUsed="1"/>
-    <w:lsdException w:name="annotation subject" w:semiHidden="1" w:unhideWhenUsed="1"/>
-    <w:lsdException w:name="No List" w:semiHidden="1" w:unhideWhenUsed="1"/>
-    <w:lsdException w:name="Outline List 1" w:semiHidden="1" w:unhideWhenUsed="1"/>
-    <w:lsdException w:name="Outline List 2" w:semiHidden="1" w:unhideWhenUsed="1"/>
-    <w:lsdException w:name="Outline List 3" w:semiHidden="1" w:unhideWhenUsed="1"/>
-    <w:lsdException w:name="Table Simple 1" w:semiHidden="1" w:unhideWhenUsed="1"/>
-    <w:lsdException w:name="Table Simple 2" w:semiHidden="1" w:unhideWhenUsed="1"/>
-    <w:lsdException w:name="Table Simple 3" w:semiHidden="1" w:unhideWhenUsed="1"/>
-    <w:lsdException w:name="Table Classic 1" w:semiHidden="1" w:unhideWhenUsed="1"/>
-    <w:lsdException w:name="Table Classic 2" w:semiHidden="1" w:unhideWhenUsed="1"/>
-    <w:lsdException w:name="Table Classic 3" w:semiHidden="1" w:unhideWhenUsed="1"/>
-    <w:lsdException w:name="Table Classic 4" w:semiHidden="1" w:unhideWhenUsed="1"/>
-    <w:lsdException w:name="Table Colorful 1" w:semiHidden="1" w:unhideWhenUsed="1"/>
-    <w:lsdException w:name="Table Colorful 2" w:semiHidden="1" w:unhideWhenUsed="1"/>
-    <w:lsdException w:name="Table Colorful 3" w:semiHidden="1" w:unhideWhenUsed="1"/>
-    <w:lsdException w:name="Table Columns 1" w:semiHidden="1" w:unhideWhenUsed="1"/>
-    <w:lsdException w:name="Table Columns 2" w:semiHidden="1" w:unhideWhenUsed="1"/>
-    <w:lsdException w:name="Table Columns 3" w:semiHidden="1" w:unhideWhenUsed="1"/>
-    <w:lsdException w:name="Table Columns 4" w:semiHidden="1" w:unhideWhenUsed="1"/>
-    <w:lsdException w:name="Table Columns 5" w:semiHidden="1" w:unhideWhenUsed="1"/>
-    <w:lsdException w:name="Table Grid 1" w:semiHidden="1" w:unhideWhenUsed="1"/>
-    <w:lsdException w:name="Table Grid 2" w:semiHidden="1" w:unhideWhenUsed="1"/>
-    <w:lsdException w:name="Table Grid 3" w:semiHidden="1" w:unhideWhenUsed="1"/>
-    <w:lsdException w:name="Table Grid 4" w:semiHidden="1" w:unhideWhenUsed="1"/>
-    <w:lsdException w:name="Table Grid 5" w:semiHidden="1" w:unhideWhenUsed="1"/>
-    <w:lsdException w:name="Table Grid 6" w:semiHidden="1" w:unhideWhenUsed="1"/>
-    <w:lsdException w:name="Table Grid 7" w:semiHidden="1" w:unhideWhenUsed="1"/>
-    <w:lsdException w:name="Table Grid 8" w:semiHidden="1" w:unhideWhenUsed="1"/>
-    <w:lsdException w:name="Table List 1" w:semiHidden="1" w:unhideWhenUsed="1"/>
-    <w:lsdException w:name="Table List 2" w:semiHidden="1" w:unhideWhenUsed="1"/>
-    <w:lsdException w:name="Table List 3" w:semiHidden="1" w:unhideWhenUsed="1"/>
-    <w:lsdException w:name="Table List 4" w:semiHidden="1" w:unhideWhenUsed="1"/>
-    <w:lsdException w:name="Table List 5" w:semiHidden="1" w:unhideWhenUsed="1"/>
-    <w:lsdException w:name="Table List 6" w:semiHidden="1" w:unhideWhenUsed="1"/>
-    <w:lsdException w:name="Table List 7" w:semiHidden="1" w:unhideWhenUsed="1"/>
-    <w:lsdException w:name="Table List 8" w:semiHidden="1" w:unhideWhenUsed="1"/>
-    <w:lsdException w:name="Table 3D effects 1" w:semiHidden="1" w:unhideWhenUsed="1"/>
-    <w:lsdException w:name="Table 3D effects 2" w:semiHidden="1" w:unhideWhenUsed="1"/>
-    <w:lsdException w:name="Table 3D effects 3" w:semiHidden="1" w:unhideWhenUsed="1"/>
-    <w:lsdException w:name="Table Contemporary" w:semiHidden="1" w:unhideWhenUsed="1"/>
-    <w:lsdException w:name="Table Elegant" w:semiHidden="1" w:unhideWhenUsed="1"/>
-    <w:lsdException w:name="Table Professional" w:semiHidden="1" w:unhideWhenUsed="1"/>
-    <w:lsdException w:name="Table Subtle 1" w:semiHidden="1" w:unhideWhenUsed="1"/>
-    <w:lsdException w:name="Table Subtle 2" w:semiHidden="1" w:unhideWhenUsed="1"/>
-    <w:lsdException w:name="Table Web 1" w:semiHidden="1" w:unhideWhenUsed="1"/>
-    <w:lsdException w:name="Table Web 2" w:semiHidden="1" w:unhideWhenUsed="1"/>
-    <w:lsdException w:name="Table Web 3" w:semiHidden="1" w:unhideWhenUsed="1"/>
-    <w:lsdException w:name="Balloon Text" w:semiHidden="1" w:unhideWhenUsed="1"/>
-    <w:lsdException w:name="Table Grid" w:uiPriority="39"/>
-    <w:lsdException w:name="Table Theme" w:semiHidden="1" w:unhideWhenUsed="1"/>
-    <w:lsdException w:name="Placeholder Text" w:semiHidden="1"/>
-    <w:lsdException w:name="No Spacing" w:uiPriority="1" w:qFormat="1"/>
-    <w:lsdException w:name="Light Shading" w:uiPriority="60"/>
-    <w:lsdException w:name="Light List" w:uiPriority="61"/>
-    <w:lsdException w:name="Light Grid" w:uiPriority="62"/>
-    <w:lsdException w:name="Medium Shading 1" w:uiPriority="63"/>
-    <w:lsdException w:name="Medium Shading 2" w:uiPriority="64"/>
-    <w:lsdException w:name="Medium List 1" w:uiPriority="65"/>
-    <w:lsdException w:name="Medium List 2" w:uiPriority="66"/>
-    <w:lsdException w:name="Medium Grid 1" w:uiPriority="67"/>
-    <w:lsdException w:name="Medium Grid 2" w:uiPriority="68"/>
-    <w:lsdException w:name="Medium Grid 3" w:uiPriority="69"/>
-    <w:lsdException w:name="Dark List" w:uiPriority="70"/>
-    <w:lsdException w:name="Colorful Shading" w:uiPriority="71"/>
-    <w:lsdException w:name="Colorful List" w:uiPriority="72"/>
-    <w:lsdException w:name="Colorful Grid" w:uiPriority="73"/>
-    <w:lsdException w:name="Light Shading Accent 1" w:uiPriority="60"/>
-    <w:lsdException w:name="Light List Accent 1" w:uiPriority="61"/>
-    <w:lsdException w:name="Light Grid Accent 1" w:uiPriority="62"/>
-    <w:lsdException w:name="Medium Shading 1 Accent 1" w:uiPriority="63"/>
-    <w:lsdException w:name="Medium Shading 2 Accent 1" w:uiPriority="64"/>
-    <w:lsdException w:name="Medium List 1 Accent 1" w:uiPriority="65"/>
-    <w:lsdException w:name="Revision" w:semiHidden="1"/>
-    <w:lsdException w:name="List Paragraph" w:uiPriority="34" w:qFormat="1"/>
-    <w:lsdException w:name="Quote" w:uiPriority="29" w:qFormat="1"/>
-    <w:lsdException w:name="Intense Quote" w:uiPriority="30" w:qFormat="1"/>
-    <w:lsdException w:name="Medium List 2 Accent 1" w:uiPriority="66"/>
-    <w:lsdException w:name="Medium Grid 1 Accent 1" w:uiPriority="67"/>
-    <w:lsdException w:name="Medium Grid 2 Accent 1" w:uiPriority="68"/>
-    <w:lsdException w:name="Medium Grid 3 Accent 1" w:uiPriority="69"/>
-    <w:lsdException w:name="Dark List Accent 1" w:uiPriority="70"/>
-    <w:lsdException w:name="Colorful Shading Accent 1" w:uiPriority="71"/>
-    <w:lsdException w:name="Colorful List Accent 1" w:uiPriority="72"/>
-    <w:lsdException w:name="Colorful Grid Accent 1" w:uiPriority="73"/>
-    <w:lsdException w:name="Light Shading Accent 2" w:uiPriority="60"/>
-    <w:lsdException w:name="Light List Accent 2" w:uiPriority="61"/>
-    <w:lsdException w:name="Light Grid Accent 2" w:uiPriority="62"/>
-    <w:lsdException w:name="Medium Shading 1 Accent 2" w:uiPriority="63"/>
-    <w:lsdException w:name="Medium Shading 2 Accent 2" w:uiPriority="64"/>
-    <w:lsdException w:name="Medium List 1 Accent 2" w:uiPriority="65"/>
-    <w:lsdException w:name="Medium List 2 Accent 2" w:uiPriority="66"/>
-    <w:lsdException w:name="Medium Grid 1 Accent 2" w:uiPriority="67"/>
-    <w:lsdException w:name="Medium Grid 2 Accent 2" w:uiPriority="68"/>
-    <w:lsdException w:name="Medium Grid 3 Accent 2" w:uiPriority="69"/>
-    <w:lsdException w:name="Dark List Accent 2" w:uiPriority="70"/>
-    <w:lsdException w:name="Colorful Shading Accent 2" w:uiPriority="71"/>
-    <w:lsdException w:name="Colorful List Accent 2" w:uiPriority="72"/>
-    <w:lsdException w:name="Colorful Grid Accent 2" w:uiPriority="73"/>
-    <w:lsdException w:name="Light Shading Accent 3" w:uiPriority="60"/>
-    <w:lsdException w:name="Light List Accent 3" w:uiPriority="61"/>
-    <w:lsdException w:name="Light Grid Accent 3" w:uiPriority="62"/>
-    <w:lsdException w:name="Medium Shading 1 Accent 3" w:uiPriority="63"/>
-    <w:lsdException w:name="Medium Shading 2 Accent 3" w:uiPriority="64"/>
-    <w:lsdException w:name="Medium List 1 Accent 3" w:uiPriority="65"/>
-    <w:lsdException w:name="Medium List 2 Accent 3" w:uiPriority="66"/>
-    <w:lsdException w:name="Medium Grid 1 Accent 3" w:uiPriority="67"/>
-    <w:lsdException w:name="Medium Grid 2 Accent 3" w:uiPriority="68"/>
-    <w:lsdException w:name="Medium Grid 3 Accent 3" w:uiPriority="69"/>
-    <w:lsdException w:name="Dark List Accent 3" w:uiPriority="70"/>
-    <w:lsdException w:name="Colorful Shading Accent 3" w:uiPriority="71"/>
-    <w:lsdException w:name="Colorful List Accent 3" w:uiPriority="72"/>
-    <w:lsdException w:name="Colorful Grid Accent 3" w:uiPriority="73"/>
-    <w:lsdException w:name="Light Shading Accent 4" w:uiPriority="60"/>
-    <w:lsdException w:name="Light List Accent 4" w:uiPriority="61"/>
-    <w:lsdException w:name="Light Grid Accent 4" w:uiPriority="62"/>
-    <w:lsdException w:name="Medium Shading 1 Accent 4" w:uiPriority="63"/>
-    <w:lsdException w:name="Medium Shading 2 Accent 4" w:uiPriority="64"/>
-    <w:lsdException w:name="Medium List 1 Accent 4" w:uiPriority="65"/>
-    <w:lsdException w:name="Medium List 2 Accent 4" w:uiPriority="66"/>
-    <w:lsdException w:name="Medium Grid 1 Accent 4" w:uiPriority="67"/>
-    <w:lsdException w:name="Medium Grid 2 Accent 4" w:uiPriority="68"/>
-    <w:lsdException w:name="Medium Grid 3 Accent 4" w:uiPriority="69"/>
-    <w:lsdException w:name="Dark List Accent 4" w:uiPriority="70"/>
-    <w:lsdException w:name="Colorful Shading Accent 4" w:uiPriority="71"/>
-    <w:lsdException w:name="Colorful List Accent 4" w:uiPriority="72"/>
-    <w:lsdException w:name="Colorful Grid Accent 4" w:uiPriority="73"/>
-    <w:lsdException w:name="Light Shading Accent 5" w:uiPriority="60"/>
-    <w:lsdException w:name="Light List Accent 5" w:uiPriority="61"/>
-    <w:lsdException w:name="Light Grid Accent 5" w:uiPriority="62"/>
-    <w:lsdException w:name="Medium Shading 1 Accent 5" w:uiPriority="63"/>
-    <w:lsdException w:name="Medium Shading 2 Accent 5" w:uiPriority="64"/>
-    <w:lsdException w:name="Medium List 1 Accent 5" w:uiPriority="65"/>
-    <w:lsdException w:name="Medium List 2 Accent 5" w:uiPriority="66"/>
-    <w:lsdException w:name="Medium Grid 1 Accent 5" w:uiPriority="67"/>
-    <w:lsdException w:name="Medium Grid 2 Accent 5" w:uiPriority="68"/>
-    <w:lsdException w:name="Medium Grid 3 Accent 5" w:uiPriority="69"/>
-    <w:lsdException w:name="Dark List Accent 5" w:uiPriority="70"/>
-    <w:lsdException w:name="Colorful Shading Accent 5" w:uiPriority="71"/>
-    <w:lsdException w:name="Colorful List Accent 5" w:uiPriority="72"/>
-    <w:lsdException w:name="Colorful Grid Accent 5" w:uiPriority="73"/>
-    <w:lsdException w:name="Light Shading Accent 6" w:uiPriority="60"/>
-    <w:lsdException w:name="Light List Accent 6" w:uiPriority="61"/>
-    <w:lsdException w:name="Light Grid Accent 6" w:uiPriority="62"/>
-    <w:lsdException w:name="Medium Shading 1 Accent 6" w:uiPriority="63"/>
-    <w:lsdException w:name="Medium Shading 2 Accent 6" w:uiPriority="64"/>
-    <w:lsdException w:name="Medium List 1 Accent 6" w:uiPriority="65"/>
-    <w:lsdException w:name="Medium List 2 Accent 6" w:uiPriority="66"/>
-    <w:lsdException w:name="Medium Grid 1 Accent 6" w:uiPriority="67"/>
-    <w:lsdException w:name="Medium Grid 2 Accent 6" w:uiPriority="68"/>
-    <w:lsdException w:name="Medium Grid 3 Accent 6" w:uiPriority="69"/>
-    <w:lsdException w:name="Dark List Accent 6" w:uiPriority="70"/>
-    <w:lsdException w:name="Colorful Shading Accent 6" w:uiPriority="71"/>
-    <w:lsdException w:name="Colorful List Accent 6" w:uiPriority="72"/>
-    <w:lsdException w:name="Colorful Grid Accent 6" w:uiPriority="73"/>
-    <w:lsdException w:name="Subtle Emphasis" w:uiPriority="19" w:qFormat="1"/>
-    <w:lsdException w:name="Intense Emphasis" w:uiPriority="21" w:qFormat="1"/>
-    <w:lsdException w:name="Subtle Reference" w:uiPriority="31" w:qFormat="1"/>
-    <w:lsdException w:name="Intense Reference" w:uiPriority="32" w:qFormat="1"/>
-    <w:lsdException w:name="Book Title" w:uiPriority="33" w:qFormat="1"/>
-    <w:lsdException w:name="Bibliography" w:semiHidden="1" w:uiPriority="37" w:unhideWhenUsed="1"/>
-    <w:lsdException w:name="TOC Heading" w:semiHidden="1" w:uiPriority="39" w:unhideWhenUsed="1" w:qFormat="1"/>
-    <w:lsdException w:name="Plain Table 1" w:uiPriority="41"/>
-    <w:lsdException w:name="Plain Table 2" w:uiPriority="42"/>
-    <w:lsdException w:name="Plain Table 3" w:uiPriority="43"/>
-    <w:lsdException w:name="Plain Table 4" w:uiPriority="44"/>
-    <w:lsdException w:name="Plain Table 5" w:uiPriority="45"/>
-    <w:lsdException w:name="Grid Table Light" w:uiPriority="40"/>
-    <w:lsdException w:name="Grid Table 1 Light" w:uiPriority="46"/>
-    <w:lsdException w:name="Grid Table 2" w:uiPriority="47"/>
-    <w:lsdException w:name="Grid Table 3" w:uiPriority="48"/>
-    <w:lsdException w:name="Grid Table 4" w:uiPriority="49"/>
-    <w:lsdException w:name="Grid Table 5 Dark" w:uiPriority="50"/>
-    <w:lsdException w:name="Grid Table 6 Colorful" w:uiPriority="51"/>
-    <w:lsdException w:name="Grid Table 7 Colorful" w:uiPriority="52"/>
-    <w:lsdException w:name="Grid Table 1 Light Accent 1" w:uiPriority="46"/>
-    <w:lsdException w:name="Grid Table 2 Accent 1" w:uiPriority="47"/>
-    <w:lsdException w:name="Grid Table 3 Accent 1" w:uiPriority="48"/>
-    <w:lsdException w:name="Grid Table 4 Accent 1" w:uiPriority="49"/>
-    <w:lsdException w:name="Grid Table 5 Dark Accent 1" w:uiPriority="50"/>
-    <w:lsdException w:name="Grid Table 6 Colorful Accent 1" w:uiPriority="51"/>
-    <w:lsdException w:name="Grid Table 7 Colorful Accent 1" w:uiPriority="52"/>
-    <w:lsdException w:name="Grid Table 1 Light Accent 2" w:uiPriority="46"/>
-    <w:lsdException w:name="Grid Table 2 Accent 2" w:uiPriority="47"/>
-    <w:lsdException w:name="Grid Table 3 Accent 2" w:uiPriority="48"/>
-    <w:lsdException w:name="Grid Table 4 Accent 2" w:uiPriority="49"/>
-    <w:lsdException w:name="Grid Table 5 Dark Accent 2" w:uiPriority="50"/>
-    <w:lsdException w:name="Grid Table 6 Colorful Accent 2" w:uiPriority="51"/>
-    <w:lsdException w:name="Grid Table 7 Colorful Accent 2" w:uiPriority="52"/>
-    <w:lsdException w:name="Grid Table 1 Light Accent 3" w:uiPriority="46"/>
-    <w:lsdException w:name="Grid Table 2 Accent 3" w:uiPriority="47"/>
-    <w:lsdException w:name="Grid Table 3 Accent 3" w:uiPriority="48"/>
-    <w:lsdException w:name="Grid Table 4 Accent 3" w:uiPriority="49"/>
-    <w:lsdException w:name="Grid Table 5 Dark Accent 3" w:uiPriority="50"/>
-    <w:lsdException w:name="Grid Table 6 Colorful Accent 3" w:uiPriority="51"/>
-    <w:lsdException w:name="Grid Table 7 Colorful Accent 3" w:uiPriority="52"/>
-    <w:lsdException w:name="Grid Table 1 Light Accent 4" w:uiPriority="46"/>
-    <w:lsdException w:name="Grid Table 2 Accent 4" w:uiPriority="47"/>
-    <w:lsdException w:name="Grid Table 3 Accent 4" w:uiPriority="48"/>
-    <w:lsdException w:name="Grid Table 4 Accent 4" w:uiPriority="49"/>
-    <w:lsdException w:name="Grid Table 5 Dark Accent 4" w:uiPriority="50"/>
-    <w:lsdException w:name="Grid Table 6 Colorful Accent 4" w:uiPriority="51"/>
-    <w:lsdException w:name="Grid Table 7 Colorful Accent 4" w:uiPriority="52"/>
-    <w:lsdException w:name="Grid Table 1 Light Accent 5" w:uiPriority="46"/>
-    <w:lsdException w:name="Grid Table 2 Accent 5" w:uiPriority="47"/>
-    <w:lsdException w:name="Grid Table 3 Accent 5" w:uiPriority="48"/>
-    <w:lsdException w:name="Grid Table 4 Accent 5" w:uiPriority="49"/>
-    <w:lsdException w:name="Grid Table 5 Dark Accent 5" w:uiPriority="50"/>
-    <w:lsdException w:name="Grid Table 6 Colorful Accent 5" w:uiPriority="51"/>
-    <w:lsdException w:name="Grid Table 7 Colorful Accent 5" w:uiPriority="52"/>
-    <w:lsdException w:name="Grid Table 1 Light Accent 6" w:uiPriority="46"/>
-    <w:lsdException w:name="Grid Table 2 Accent 6" w:uiPriority="47"/>
-    <w:lsdException w:name="Grid Table 3 Accent 6" w:uiPriority="48"/>
-    <w:lsdException w:name="Grid Table 4 Accent 6" w:uiPriority="49"/>
-    <w:lsdException w:name="Grid Table 5 Dark Accent 6" w:uiPriority="50"/>
-    <w:lsdException w:name="Grid Table 6 Colorful Accent 6" w:uiPriority="51"/>
-    <w:lsdException w:name="Grid Table 7 Colorful Accent 6" w:uiPriority="52"/>
-    <w:lsdException w:name="List Table 1 Light" w:uiPriority="46"/>
-    <w:lsdException w:name="List Table 2" w:uiPriority="47"/>
-    <w:lsdException w:name="List Table 3" w:uiPriority="48"/>
-    <w:lsdException w:name="List Table 4" w:uiPriority="49"/>
-    <w:lsdException w:name="List Table 5 Dark" w:uiPriority="50"/>
-    <w:lsdException w:name="List Table 6 Colorful" w:uiPriority="51"/>
-    <w:lsdException w:name="List Table 7 Colorful" w:uiPriority="52"/>
-    <w:lsdException w:name="List Table 1 Light Accent 1" w:uiPriority="46"/>
-    <w:lsdException w:name="List Table 2 Accent 1" w:uiPriority="47"/>
-    <w:lsdException w:name="List Table 3 Accent 1" w:uiPriority="48"/>
-    <w:lsdException w:name="List Table 4 Accent 1" w:uiPriority="49"/>
-    <w:lsdException w:name="List Table 5 Dark Accent 1" w:uiPriority="50"/>
-    <w:lsdException w:name="List Table 6 Colorful Accent 1" w:uiPriority="51"/>
-    <w:lsdException w:name="List Table 7 Colorful Accent 1" w:uiPriority="52"/>
-    <w:lsdException w:name="List Table 1 Light Accent 2" w:uiPriority="46"/>
-    <w:lsdException w:name="List Table 2 Accent 2" w:uiPriority="47"/>
-    <w:lsdException w:name="List Table 3 Accent 2" w:uiPriority="48"/>
-    <w:lsdException w:name="List Table 4 Accent 2" w:uiPriority="49"/>
-    <w:lsdException w:name="List Table 5 Dark Accent 2" w:uiPriority="50"/>
-    <w:lsdException w:name="List Table 6 Colorful Accent 2" w:uiPriority="51"/>
-    <w:lsdException w:name="List Table 7 Colorful Accent 2" w:uiPriority="52"/>
-    <w:lsdException w:name="List Table 1 Light Accent 3" w:uiPriority="46"/>
-    <w:lsdException w:name="List Table 2 Accent 3" w:uiPriority="47"/>
-    <w:lsdException w:name="List Table 3 Accent 3" w:uiPriority="48"/>
-    <w:lsdException w:name="List Table 4 Accent 3" w:uiPriority="49"/>
-    <w:lsdException w:name="List Table 5 Dark Accent 3" w:uiPriority="50"/>
-    <w:lsdException w:name="List Table 6 Colorful Accent 3" w:uiPriority="51"/>
-    <w:lsdException w:name="List Table 7 Colorful Accent 3" w:uiPriority="52"/>
-    <w:lsdException w:name="List Table 1 Light Accent 4" w:uiPriority="46"/>
-    <w:lsdException w:name="List Table 2 Accent 4" w:uiPriority="47"/>
-    <w:lsdException w:name="List Table 3 Accent 4" w:uiPriority="48"/>
-    <w:lsdException w:name="List Table 4 Accent 4" w:uiPriority="49"/>
-    <w:lsdException w:name="List Table 5 Dark Accent 4" w:uiPriority="50"/>
-    <w:lsdException w:name="List Table 6 Colorful Accent 4" w:uiPriority="51"/>
-    <w:lsdException w:name="List Table 7 Colorful Accent 4" w:uiPriority="52"/>
-    <w:lsdException w:name="List Table 1 Light Accent 5" w:uiPriority="46"/>
-    <w:lsdException w:name="List Table 2 Accent 5" w:uiPriority="47"/>
-    <w:lsdException w:name="List Table 3 Accent 5" w:uiPriority="48"/>
-    <w:lsdException w:name="List Table 4 Accent 5" w:uiPriority="49"/>
-    <w:lsdException w:name="List Table 5 Dark Accent 5" w:uiPriority="50"/>
-    <w:lsdException w:name="List Table 6 Colorful Accent 5" w:uiPriority="51"/>
-    <w:lsdException w:name="List Table 7 Colorful Accent 5" w:uiPriority="52"/>
-    <w:lsdException w:name="List Table 1 Light Accent 6" w:uiPriority="46"/>
-    <w:lsdException w:name="List Table 2 Accent 6" w:uiPriority="47"/>
-    <w:lsdException w:name="List Table 3 Accent 6" w:uiPriority="48"/>
-    <w:lsdException w:name="List Table 4 Accent 6" w:uiPriority="49"/>
-    <w:lsdException w:name="List Table 5 Dark Accent 6" w:uiPriority="50"/>
-    <w:lsdException w:name="List Table 6 Colorful Accent 6" w:uiPriority="51"/>
-    <w:lsdException w:name="List Table 7 Colorful Accent 6" w:uiPriority="52"/>
-    <w:lsdException w:name="Mention" w:semiHidden="1" w:unhideWhenUsed="1"/>
-    <w:lsdException w:name="Smart Hyperlink" w:semiHidden="1" w:unhideWhenUsed="1"/>
-    <w:lsdException w:name="Hashtag" w:semiHidden="1" w:unhideWhenUsed="1"/>
-    <w:lsdException w:name="Unresolved Mention" w:semiHidden="1" w:unhideWhenUsed="1"/>
+  <w:latentStyles w:defLockedState="0" w:defUIPriority="99" w:defSemiHidden="1" w:defUnhideWhenUsed="1" w:defQFormat="0" w:count="267">
+    <w:lsdException w:name="Normal" w:semiHidden="0" w:uiPriority="0" w:unhideWhenUsed="0" w:qFormat="1"/>
+    <w:lsdException w:name="heading 1" w:semiHidden="0" w:uiPriority="9" w:unhideWhenUsed="0" w:qFormat="1"/>
+    <w:lsdException w:name="heading 2" w:uiPriority="9" w:qFormat="1"/>
+    <w:lsdException w:name="heading 3" w:uiPriority="9" w:qFormat="1"/>
+    <w:lsdException w:name="heading 4" w:uiPriority="9" w:qFormat="1"/>
+    <w:lsdException w:name="heading 5" w:uiPriority="9" w:qFormat="1"/>
+    <w:lsdException w:name="heading 6" w:uiPriority="9" w:qFormat="1"/>
+    <w:lsdException w:name="heading 7" w:uiPriority="9" w:qFormat="1"/>
+    <w:lsdException w:name="heading 8" w:uiPriority="9" w:qFormat="1"/>
+    <w:lsdException w:name="heading 9" w:uiPriority="9" w:qFormat="1"/>
+    <w:lsdException w:name="toc 1" w:uiPriority="39"/>
+    <w:lsdException w:name="toc 2" w:uiPriority="39"/>
+    <w:lsdException w:name="toc 3" w:uiPriority="39"/>
+    <w:lsdException w:name="toc 4" w:uiPriority="39"/>
+    <w:lsdException w:name="toc 5" w:uiPriority="39"/>
+    <w:lsdException w:name="toc 6" w:uiPriority="39"/>
+    <w:lsdException w:name="toc 7" w:uiPriority="39"/>
+    <w:lsdException w:name="toc 8" w:uiPriority="39"/>
+    <w:lsdException w:name="toc 9" w:uiPriority="39"/>
+    <w:lsdException w:name="caption" w:uiPriority="35" w:qFormat="1"/>
+    <w:lsdException w:name="Title" w:semiHidden="0" w:uiPriority="10" w:unhideWhenUsed="0" w:qFormat="1"/>
+    <w:lsdException w:name="Default Paragraph Font" w:uiPriority="1"/>
+    <w:lsdException w:name="Subtitle" w:semiHidden="0" w:uiPriority="11" w:unhideWhenUsed="0" w:qFormat="1"/>
+    <w:lsdException w:name="Strong" w:semiHidden="0" w:uiPriority="22" w:unhideWhenUsed="0" w:qFormat="1"/>
+    <w:lsdException w:name="Emphasis" w:semiHidden="0" w:uiPriority="20" w:unhideWhenUsed="0" w:qFormat="1"/>
+    <w:lsdException w:name="Table Grid" w:semiHidden="0" w:uiPriority="59" w:unhideWhenUsed="0"/>
+    <w:lsdException w:name="Placeholder Text" w:unhideWhenUsed="0"/>
+    <w:lsdException w:name="No Spacing" w:semiHidden="0" w:uiPriority="1" w:unhideWhenUsed="0" w:qFormat="1"/>
+    <w:lsdException w:name="Light Shading" w:semiHidden="0" w:uiPriority="60" w:unhideWhenUsed="0"/>
+    <w:lsdException w:name="Light List" w:semiHidden="0" w:uiPriority="61" w:unhideWhenUsed="0"/>
+    <w:lsdException w:name="Light Grid" w:semiHidden="0" w:uiPriority="62" w:unhideWhenUsed="0"/>
+    <w:lsdException w:name="Medium Shading 1" w:semiHidden="0" w:uiPriority="63" w:unhideWhenUsed="0"/>
+    <w:lsdException w:name="Medium Shading 2" w:semiHidden="0" w:uiPriority="64" w:unhideWhenUsed="0"/>
+    <w:lsdException w:name="Medium List 1" w:semiHidden="0" w:uiPriority="65" w:unhideWhenUsed="0"/>
+    <w:lsdException w:name="Medium List 2" w:semiHidden="0" w:uiPriority="66" w:unhideWhenUsed="0"/>
+    <w:lsdException w:name="Medium Grid 1" w:semiHidden="0" w:uiPriority="67" w:unhideWhenUsed="0"/>
+    <w:lsdException w:name="Medium Grid 2" w:semiHidden="0" w:uiPriority="68" w:unhideWhenUsed="0"/>
+    <w:lsdException w:name="Medium Grid 3" w:semiHidden="0" w:uiPriority="69" w:unhideWhenUsed="0"/>
+    <w:lsdException w:name="Dark List" w:semiHidden="0" w:uiPriority="70" w:unhideWhenUsed="0"/>
+    <w:lsdException w:name="Colorful Shading" w:semiHidden="0" w:uiPriority="71" w:unhideWhenUsed="0"/>
+    <w:lsdException w:name="Colorful List" w:semiHidden="0" w:uiPriority="72" w:unhideWhenUsed="0"/>
+    <w:lsdException w:name="Colorful Grid" w:semiHidden="0" w:uiPriority="73" w:unhideWhenUsed="0"/>
+    <w:lsdException w:name="Light Shading Accent 1" w:semiHidden="0" w:uiPriority="60" w:unhideWhenUsed="0"/>
+    <w:lsdException w:name="Light List Accent 1" w:semiHidden="0" w:uiPriority="61" w:unhideWhenUsed="0"/>
+    <w:lsdException w:name="Light Grid Accent 1" w:semiHidden="0" w:uiPriority="62" w:unhideWhenUsed="0"/>
+    <w:lsdException w:name="Medium Shading 1 Accent 1" w:semiHidden="0" w:uiPriority="63" w:unhideWhenUsed="0"/>
+    <w:lsdException w:name="Medium Shading 2 Accent 1" w:semiHidden="0" w:uiPriority="64" w:unhideWhenUsed="0"/>
+    <w:lsdException w:name="Medium List 1 Accent 1" w:semiHidden="0" w:uiPriority="65" w:unhideWhenUsed="0"/>
+    <w:lsdException w:name="Revision" w:unhideWhenUsed="0"/>
+    <w:lsdException w:name="List Paragraph" w:semiHidden="0" w:uiPriority="34" w:unhideWhenUsed="0" w:qFormat="1"/>
+    <w:lsdException w:name="Quote" w:semiHidden="0" w:uiPriority="29" w:unhideWhenUsed="0" w:qFormat="1"/>
+    <w:lsdException w:name="Intense Quote" w:semiHidden="0" w:uiPriority="30" w:unhideWhenUsed="0" w:qFormat="1"/>
+    <w:lsdException w:name="Medium List 2 Accent 1" w:semiHidden="0" w:uiPriority="66" w:unhideWhenUsed="0"/>
+    <w:lsdException w:name="Medium Grid 1 Accent 1" w:semiHidden="0" w:uiPriority="67" w:unhideWhenUsed="0"/>
+    <w:lsdException w:name="Medium Grid 2 Accent 1" w:semiHidden="0" w:uiPriority="68" w:unhideWhenUsed="0"/>
+    <w:lsdException w:name="Medium Grid 3 Accent 1" w:semiHidden="0" w:uiPriority="69" w:unhideWhenUsed="0"/>
+    <w:lsdException w:name="Dark List Accent 1" w:semiHidden="0" w:uiPriority="70" w:unhideWhenUsed="0"/>
+    <w:lsdException w:name="Colorful Shading Accent 1" w:semiHidden="0" w:uiPriority="71" w:unhideWhenUsed="0"/>
+    <w:lsdException w:name="Colorful List Accent 1" w:semiHidden="0" w:uiPriority="72" w:unhideWhenUsed="0"/>
+    <w:lsdException w:name="Colorful Grid Accent 1" w:semiHidden="0" w:uiPriority="73" w:unhideWhenUsed="0"/>
+    <w:lsdException w:name="Light Shading Accent 2" w:semiHidden="0" w:uiPriority="60" w:unhideWhenUsed="0"/>
+    <w:lsdException w:name="Light List Accent 2" w:semiHidden="0" w:uiPriority="61" w:unhideWhenUsed="0"/>
+    <w:lsdException w:name="Light Grid Accent 2" w:semiHidden="0" w:uiPriority="62" w:unhideWhenUsed="0"/>
+    <w:lsdException w:name="Medium Shading 1 Accent 2" w:semiHidden="0" w:uiPriority="63" w:unhideWhenUsed="0"/>
+    <w:lsdException w:name="Medium Shading 2 Accent 2" w:semiHidden="0" w:uiPriority="64" w:unhideWhenUsed="0"/>
+    <w:lsdException w:name="Medium List 1 Accent 2" w:semiHidden="0" w:uiPriority="65" w:unhideWhenUsed="0"/>
+    <w:lsdException w:name="Medium List 2 Accent 2" w:semiHidden="0" w:uiPriority="66" w:unhideWhenUsed="0"/>
+    <w:lsdException w:name="Medium Grid 1 Accent 2" w:semiHidden="0" w:uiPriority="67" w:unhideWhenUsed="0"/>
+    <w:lsdException w:name="Medium Grid 2 Accent 2" w:semiHidden="0" w:uiPriority="68" w:unhideWhenUsed="0"/>
+    <w:lsdException w:name="Medium Grid 3 Accent 2" w:semiHidden="0" w:uiPriority="69" w:unhideWhenUsed="0"/>
+    <w:lsdException w:name="Dark List Accent 2" w:semiHidden="0" w:uiPriority="70" w:unhideWhenUsed="0"/>
+    <w:lsdException w:name="Colorful Shading Accent 2" w:semiHidden="0" w:uiPriority="71" w:unhideWhenUsed="0"/>
+    <w:lsdException w:name="Colorful List Accent 2" w:semiHidden="0" w:uiPriority="72" w:unhideWhenUsed="0"/>
+    <w:lsdException w:name="Colorful Grid Accent 2" w:semiHidden="0" w:uiPriority="73" w:unhideWhenUsed="0"/>
+    <w:lsdException w:name="Light Shading Accent 3" w:semiHidden="0" w:uiPriority="60" w:unhideWhenUsed="0"/>
+    <w:lsdException w:name="Light List Accent 3" w:semiHidden="0" w:uiPriority="61" w:unhideWhenUsed="0"/>
+    <w:lsdException w:name="Light Grid Accent 3" w:semiHidden="0" w:uiPriority="62" w:unhideWhenUsed="0"/>
+    <w:lsdException w:name="Medium Shading 1 Accent 3" w:semiHidden="0" w:uiPriority="63" w:unhideWhenUsed="0"/>
+    <w:lsdException w:name="Medium Shading 2 Accent 3" w:semiHidden="0" w:uiPriority="64" w:unhideWhenUsed="0"/>
+    <w:lsdException w:name="Medium List 1 Accent 3" w:semiHidden="0" w:uiPriority="65" w:unhideWhenUsed="0"/>
+    <w:lsdException w:name="Medium List 2 Accent 3" w:semiHidden="0" w:uiPriority="66" w:unhideWhenUsed="0"/>
+    <w:lsdException w:name="Medium Grid 1 Accent 3" w:semiHidden="0" w:uiPriority="67" w:unhideWhenUsed="0"/>
+    <w:lsdException w:name="Medium Grid 2 Accent 3" w:semiHidden="0" w:uiPriority="68" w:unhideWhenUsed="0"/>
+    <w:lsdException w:name="Medium Grid 3 Accent 3" w:semiHidden="0" w:uiPriority="69" w:unhideWhenUsed="0"/>
+    <w:lsdException w:name="Dark List Accent 3" w:semiHidden="0" w:uiPriority="70" w:unhideWhenUsed="0"/>
+    <w:lsdException w:name="Colorful Shading Accent 3" w:semiHidden="0" w:uiPriority="71" w:unhideWhenUsed="0"/>
+    <w:lsdException w:name="Colorful List Accent 3" w:semiHidden="0" w:uiPriority="72" w:unhideWhenUsed="0"/>
+    <w:lsdException w:name="Colorful Grid Accent 3" w:semiHidden="0" w:uiPriority="73" w:unhideWhenUsed="0"/>
+    <w:lsdException w:name="Light Shading Accent 4" w:semiHidden="0" w:uiPriority="60" w:unhideWhenUsed="0"/>
+    <w:lsdException w:name="Light List Accent 4" w:semiHidden="0" w:uiPriority="61" w:unhideWhenUsed="0"/>
+    <w:lsdException w:name="Light Grid Accent 4" w:semiHidden="0" w:uiPriority="62" w:unhideWhenUsed="0"/>
+    <w:lsdException w:name="Medium Shading 1 Accent 4" w:semiHidden="0" w:uiPriority="63" w:unhideWhenUsed="0"/>
+    <w:lsdException w:name="Medium Shading 2 Accent 4" w:semiHidden="0" w:uiPriority="64" w:unhideWhenUsed="0"/>
+    <w:lsdException w:name="Medium List 1 Accent 4" w:semiHidden="0" w:uiPriority="65" w:unhideWhenUsed="0"/>
+    <w:lsdException w:name="Medium List 2 Accent 4" w:semiHidden="0" w:uiPriority="66" w:unhideWhenUsed="0"/>
+    <w:lsdException w:name="Medium Grid 1 Accent 4" w:semiHidden="0" w:uiPriority="67" w:unhideWhenUsed="0"/>
+    <w:lsdException w:name="Medium Grid 2 Accent 4" w:semiHidden="0" w:uiPriority="68" w:unhideWhenUsed="0"/>
+    <w:lsdException w:name="Medium Grid 3 Accent 4" w:semiHidden="0" w:uiPriority="69" w:unhideWhenUsed="0"/>
+    <w:lsdException w:name="Dark List Accent 4" w:semiHidden="0" w:uiPriority="70" w:unhideWhenUsed="0"/>
+    <w:lsdException w:name="Colorful Shading Accent 4" w:semiHidden="0" w:uiPriority="71" w:unhideWhenUsed="0"/>
+    <w:lsdException w:name="Colorful List Accent 4" w:semiHidden="0" w:uiPriority="72" w:unhideWhenUsed="0"/>
+    <w:lsdException w:name="Colorful Grid Accent 4" w:semiHidden="0" w:uiPriority="73" w:unhideWhenUsed="0"/>
+    <w:lsdException w:name="Light Shading Accent 5" w:semiHidden="0" w:uiPriority="60" w:unhideWhenUsed="0"/>
+    <w:lsdException w:name="Light List Accent 5" w:semiHidden="0" w:uiPriority="61" w:unhideWhenUsed="0"/>
+    <w:lsdException w:name="Light Grid Accent 5" w:semiHidden="0" w:uiPriority="62" w:unhideWhenUsed="0"/>
+    <w:lsdException w:name="Medium Shading 1 Accent 5" w:semiHidden="0" w:uiPriority="63" w:unhideWhenUsed="0"/>
+    <w:lsdException w:name="Medium Shading 2 Accent 5" w:semiHidden="0" w:uiPriority="64" w:unhideWhenUsed="0"/>
+    <w:lsdException w:name="Medium List 1 Accent 5" w:semiHidden="0" w:uiPriority="65" w:unhideWhenUsed="0"/>
+    <w:lsdException w:name="Medium List 2 Accent 5" w:semiHidden="0" w:uiPriority="66" w:unhideWhenUsed="0"/>
+    <w:lsdException w:name="Medium Grid 1 Accent 5" w:semiHidden="0" w:uiPriority="67" w:unhideWhenUsed="0"/>
+    <w:lsdException w:name="Medium Grid 2 Accent 5" w:semiHidden="0" w:uiPriority="68" w:unhideWhenUsed="0"/>
+    <w:lsdException w:name="Medium Grid 3 Accent 5" w:semiHidden="0" w:uiPriority="69" w:unhideWhenUsed="0"/>
+    <w:lsdException w:name="Dark List Accent 5" w:semiHidden="0" w:uiPriority="70" w:unhideWhenUsed="0"/>
+    <w:lsdException w:name="Colorful Shading Accent 5" w:semiHidden="0" w:uiPriority="71" w:unhideWhenUsed="0"/>
+    <w:lsdException w:name="Colorful List Accent 5" w:semiHidden="0" w:uiPriority="72" w:unhideWhenUsed="0"/>
+    <w:lsdException w:name="Colorful Grid Accent 5" w:semiHidden="0" w:uiPriority="73" w:unhideWhenUsed="0"/>
+    <w:lsdException w:name="Light Shading Accent 6" w:semiHidden="0" w:uiPriority="60" w:unhideWhenUsed="0"/>
+    <w:lsdException w:name="Light List Accent 6" w:semiHidden="0" w:uiPriority="61" w:unhideWhenUsed="0"/>
+    <w:lsdException w:name="Light Grid Accent 6" w:semiHidden="0" w:uiPriority="62" w:unhideWhenUsed="0"/>
+    <w:lsdException w:name="Medium Shading 1 Accent 6" w:semiHidden="0" w:uiPriority="63" w:unhideWhenUsed="0"/>
+    <w:lsdException w:name="Medium Shading 2 Accent 6" w:semiHidden="0" w:uiPriority="64" w:unhideWhenUsed="0"/>
+    <w:lsdException w:name="Medium List 1 Accent 6" w:semiHidden="0" w:uiPriority="65" w:unhideWhenUsed="0"/>
+    <w:lsdException w:name="Medium List 2 Accent 6" w:semiHidden="0" w:uiPriority="66" w:unhideWhenUsed="0"/>
+    <w:lsdException w:name="Medium Grid 1 Accent 6" w:semiHidden="0" w:uiPriority="67" w:unhideWhenUsed="0"/>
+    <w:lsdException w:name="Medium Grid 2 Accent 6" w:semiHidden="0" w:uiPriority="68" w:unhideWhenUsed="0"/>
+    <w:lsdException w:name="Medium Grid 3 Accent 6" w:semiHidden="0" w:uiPriority="69" w:unhideWhenUsed="0"/>
+    <w:lsdException w:name="Dark List Accent 6" w:semiHidden="0" w:uiPriority="70" w:unhideWhenUsed="0"/>
+    <w:lsdException w:name="Colorful Shading Accent 6" w:semiHidden="0" w:uiPriority="71" w:unhideWhenUsed="0"/>
+    <w:lsdException w:name="Colorful List Accent 6" w:semiHidden="0" w:uiPriority="72" w:unhideWhenUsed="0"/>
+    <w:lsdException w:name="Colorful Grid Accent 6" w:semiHidden="0" w:uiPriority="73" w:unhideWhenUsed="0"/>
+    <w:lsdException w:name="Subtle Emphasis" w:semiHidden="0" w:uiPriority="19" w:unhideWhenUsed="0" w:qFormat="1"/>
+    <w:lsdException w:name="Intense Emphasis" w:semiHidden="0" w:uiPriority="21" w:unhideWhenUsed="0" w:qFormat="1"/>
+    <w:lsdException w:name="Subtle Reference" w:semiHidden="0" w:uiPriority="31" w:unhideWhenUsed="0" w:qFormat="1"/>
+    <w:lsdException w:name="Intense Reference" w:semiHidden="0" w:uiPriority="32" w:unhideWhenUsed="0" w:qFormat="1"/>
+    <w:lsdException w:name="Book Title" w:semiHidden="0" w:uiPriority="33" w:unhideWhenUsed="0" w:qFormat="1"/>
+    <w:lsdException w:name="Bibliography" w:uiPriority="37"/>
+    <w:lsdException w:name="TOC Heading" w:uiPriority="39" w:qFormat="1"/>
   </w:latentStyles>
   <w:style w:type="paragraph" w:default="1" w:styleId="Normal">
     <w:name w:val="Normal"/>
     <w:qFormat/>
   </w:style>
-  <w:style w:type="paragraph" w:styleId="Naslov1">
+  <w:style w:type="paragraph" w:styleId="Heading1">
     <w:name w:val="heading 1"/>
     <w:basedOn w:val="Normal"/>
     <w:next w:val="Normal"/>
-    <w:link w:val="Naslov1Char"/>
+    <w:link w:val="Heading1Char"/>
     <w:uiPriority w:val="9"/>
     <w:qFormat/>
     <w:rsid w:val="00BC4819"/>
@@ -1583,11 +1637,11 @@
       <w:szCs w:val="32"/>
     </w:rPr>
   </w:style>
-  <w:style w:type="paragraph" w:styleId="Naslov2">
+  <w:style w:type="paragraph" w:styleId="Heading2">
     <w:name w:val="heading 2"/>
     <w:basedOn w:val="Normal"/>
     <w:next w:val="Normal"/>
-    <w:link w:val="Naslov2Char"/>
+    <w:link w:val="Heading2Char"/>
     <w:uiPriority w:val="9"/>
     <w:unhideWhenUsed/>
     <w:qFormat/>
@@ -1605,13 +1659,13 @@
       <w:szCs w:val="26"/>
     </w:rPr>
   </w:style>
-  <w:style w:type="character" w:default="1" w:styleId="Zadanifontodlomka">
+  <w:style w:type="character" w:default="1" w:styleId="DefaultParagraphFont">
     <w:name w:val="Default Paragraph Font"/>
     <w:uiPriority w:val="1"/>
     <w:semiHidden/>
     <w:unhideWhenUsed/>
   </w:style>
-  <w:style w:type="table" w:default="1" w:styleId="Obinatablica">
+  <w:style w:type="table" w:default="1" w:styleId="TableNormal">
     <w:name w:val="Normal Table"/>
     <w:uiPriority w:val="99"/>
     <w:semiHidden/>
@@ -1626,16 +1680,16 @@
       </w:tblCellMar>
     </w:tblPr>
   </w:style>
-  <w:style w:type="numbering" w:default="1" w:styleId="Bezpopisa">
+  <w:style w:type="numbering" w:default="1" w:styleId="NoList">
     <w:name w:val="No List"/>
     <w:uiPriority w:val="99"/>
     <w:semiHidden/>
     <w:unhideWhenUsed/>
   </w:style>
-  <w:style w:type="character" w:customStyle="1" w:styleId="Naslov1Char">
-    <w:name w:val="Naslov 1 Char"/>
-    <w:basedOn w:val="Zadanifontodlomka"/>
-    <w:link w:val="Naslov1"/>
+  <w:style w:type="character" w:customStyle="1" w:styleId="Heading1Char">
+    <w:name w:val="Heading 1 Char"/>
+    <w:basedOn w:val="DefaultParagraphFont"/>
+    <w:link w:val="Heading1"/>
     <w:uiPriority w:val="9"/>
     <w:rsid w:val="00BC4819"/>
     <w:rPr>
@@ -1645,10 +1699,10 @@
       <w:szCs w:val="32"/>
     </w:rPr>
   </w:style>
-  <w:style w:type="character" w:customStyle="1" w:styleId="Naslov2Char">
-    <w:name w:val="Naslov 2 Char"/>
-    <w:basedOn w:val="Zadanifontodlomka"/>
-    <w:link w:val="Naslov2"/>
+  <w:style w:type="character" w:customStyle="1" w:styleId="Heading2Char">
+    <w:name w:val="Heading 2 Char"/>
+    <w:basedOn w:val="DefaultParagraphFont"/>
+    <w:link w:val="Heading2"/>
     <w:uiPriority w:val="9"/>
     <w:rsid w:val="00C025D9"/>
     <w:rPr>
@@ -1658,7 +1712,7 @@
       <w:szCs w:val="26"/>
     </w:rPr>
   </w:style>
-  <w:style w:type="paragraph" w:styleId="Opisslike">
+  <w:style w:type="paragraph" w:styleId="Caption">
     <w:name w:val="caption"/>
     <w:basedOn w:val="Normal"/>
     <w:next w:val="Normal"/>
@@ -1676,6 +1730,426 @@
       <w:sz w:val="18"/>
       <w:szCs w:val="18"/>
     </w:rPr>
+  </w:style>
+  <w:style w:type="paragraph" w:styleId="BalloonText">
+    <w:name w:val="Balloon Text"/>
+    <w:basedOn w:val="Normal"/>
+    <w:link w:val="BalloonTextChar"/>
+    <w:uiPriority w:val="99"/>
+    <w:semiHidden/>
+    <w:unhideWhenUsed/>
+    <w:rsid w:val="00862BBA"/>
+    <w:pPr>
+      <w:spacing w:after="0" w:line="240" w:lineRule="auto"/>
+    </w:pPr>
+    <w:rPr>
+      <w:rFonts w:ascii="Tahoma" w:hAnsi="Tahoma" w:cs="Tahoma"/>
+      <w:sz w:val="16"/>
+      <w:szCs w:val="16"/>
+    </w:rPr>
+  </w:style>
+  <w:style w:type="character" w:customStyle="1" w:styleId="BalloonTextChar">
+    <w:name w:val="Balloon Text Char"/>
+    <w:basedOn w:val="DefaultParagraphFont"/>
+    <w:link w:val="BalloonText"/>
+    <w:uiPriority w:val="99"/>
+    <w:semiHidden/>
+    <w:rsid w:val="00862BBA"/>
+    <w:rPr>
+      <w:rFonts w:ascii="Tahoma" w:hAnsi="Tahoma" w:cs="Tahoma"/>
+      <w:sz w:val="16"/>
+      <w:szCs w:val="16"/>
+    </w:rPr>
+  </w:style>
+  <w:style w:type="table" w:styleId="TableGrid">
+    <w:name w:val="Table Grid"/>
+    <w:basedOn w:val="TableNormal"/>
+    <w:uiPriority w:val="59"/>
+    <w:rsid w:val="00862BBA"/>
+    <w:pPr>
+      <w:spacing w:after="0" w:line="240" w:lineRule="auto"/>
+    </w:pPr>
+    <w:rPr>
+      <w:rFonts w:eastAsiaTheme="minorHAnsi" w:hAnsiTheme="minorHAnsi" w:cstheme="minorBidi"/>
+      <w:lang w:eastAsia="en-US"/>
+    </w:rPr>
+    <w:tblPr>
+      <w:tblInd w:w="0" w:type="dxa"/>
+      <w:tblBorders>
+        <w:top w:val="single" w:sz="4" w:space="0" w:color="auto"/>
+        <w:left w:val="single" w:sz="4" w:space="0" w:color="auto"/>
+        <w:bottom w:val="single" w:sz="4" w:space="0" w:color="auto"/>
+        <w:right w:val="single" w:sz="4" w:space="0" w:color="auto"/>
+        <w:insideH w:val="single" w:sz="4" w:space="0" w:color="auto"/>
+        <w:insideV w:val="single" w:sz="4" w:space="0" w:color="auto"/>
+      </w:tblBorders>
+      <w:tblCellMar>
+        <w:top w:w="0" w:type="dxa"/>
+        <w:left w:w="108" w:type="dxa"/>
+        <w:bottom w:w="0" w:type="dxa"/>
+        <w:right w:w="108" w:type="dxa"/>
+      </w:tblCellMar>
+    </w:tblPr>
+  </w:style>
+  <w:style w:type="paragraph" w:styleId="ListParagraph">
+    <w:name w:val="List Paragraph"/>
+    <w:basedOn w:val="Normal"/>
+    <w:uiPriority w:val="34"/>
+    <w:qFormat/>
+    <w:rsid w:val="00284C94"/>
+    <w:pPr>
+      <w:ind w:left="720"/>
+      <w:contextualSpacing/>
+    </w:pPr>
+  </w:style>
+</w:styles>
+</file>
+
+<file path=word/stylesWithEffects.xml><?xml version="1.0" encoding="utf-8"?>
+<w:styles xmlns:wpc="http://schemas.microsoft.com/office/word/2010/wordprocessingCanvas" xmlns:mc="http://schemas.openxmlformats.org/markup-compatibility/2006" xmlns:o="urn:schemas-microsoft-com:office:office" xmlns:r="http://schemas.openxmlformats.org/officeDocument/2006/relationships" xmlns:m="http://schemas.openxmlformats.org/officeDocument/2006/math" xmlns:v="urn:schemas-microsoft-com:vml" xmlns:wp14="http://schemas.microsoft.com/office/word/2010/wordprocessingDrawing" xmlns:wp="http://schemas.openxmlformats.org/drawingml/2006/wordprocessingDrawing" xmlns:w10="urn:schemas-microsoft-com:office:word" xmlns:w="http://schemas.openxmlformats.org/wordprocessingml/2006/main" xmlns:w14="http://schemas.microsoft.com/office/word/2010/wordml" xmlns:wpg="http://schemas.microsoft.com/office/word/2010/wordprocessingGroup" xmlns:wpi="http://schemas.microsoft.com/office/word/2010/wordprocessingInk" xmlns:wne="http://schemas.microsoft.com/office/word/2006/wordml" xmlns:wps="http://schemas.microsoft.com/office/word/2010/wordprocessingShape" mc:Ignorable="w14 wp14">
+  <w:docDefaults>
+    <w:rPrDefault>
+      <w:rPr>
+        <w:rFonts w:asciiTheme="minorHAnsi" w:eastAsia="Times New Roman" w:hAnsi="Times New Roman" w:cs="Times New Roman"/>
+        <w:sz w:val="22"/>
+        <w:szCs w:val="22"/>
+        <w:lang w:val="hr-HR" w:eastAsia="hr-HR" w:bidi="ar-SA"/>
+      </w:rPr>
+    </w:rPrDefault>
+    <w:pPrDefault>
+      <w:pPr>
+        <w:spacing w:after="160" w:line="259" w:lineRule="auto"/>
+      </w:pPr>
+    </w:pPrDefault>
+  </w:docDefaults>
+  <w:latentStyles w:defLockedState="0" w:defUIPriority="99" w:defSemiHidden="1" w:defUnhideWhenUsed="1" w:defQFormat="0" w:count="267">
+    <w:lsdException w:name="Normal" w:semiHidden="0" w:uiPriority="0" w:unhideWhenUsed="0" w:qFormat="1"/>
+    <w:lsdException w:name="heading 1" w:semiHidden="0" w:uiPriority="9" w:unhideWhenUsed="0" w:qFormat="1"/>
+    <w:lsdException w:name="heading 2" w:uiPriority="9" w:qFormat="1"/>
+    <w:lsdException w:name="heading 3" w:uiPriority="9" w:qFormat="1"/>
+    <w:lsdException w:name="heading 4" w:uiPriority="9" w:qFormat="1"/>
+    <w:lsdException w:name="heading 5" w:uiPriority="9" w:qFormat="1"/>
+    <w:lsdException w:name="heading 6" w:uiPriority="9" w:qFormat="1"/>
+    <w:lsdException w:name="heading 7" w:uiPriority="9" w:qFormat="1"/>
+    <w:lsdException w:name="heading 8" w:uiPriority="9" w:qFormat="1"/>
+    <w:lsdException w:name="heading 9" w:uiPriority="9" w:qFormat="1"/>
+    <w:lsdException w:name="toc 1" w:uiPriority="39"/>
+    <w:lsdException w:name="toc 2" w:uiPriority="39"/>
+    <w:lsdException w:name="toc 3" w:uiPriority="39"/>
+    <w:lsdException w:name="toc 4" w:uiPriority="39"/>
+    <w:lsdException w:name="toc 5" w:uiPriority="39"/>
+    <w:lsdException w:name="toc 6" w:uiPriority="39"/>
+    <w:lsdException w:name="toc 7" w:uiPriority="39"/>
+    <w:lsdException w:name="toc 8" w:uiPriority="39"/>
+    <w:lsdException w:name="toc 9" w:uiPriority="39"/>
+    <w:lsdException w:name="caption" w:uiPriority="35" w:qFormat="1"/>
+    <w:lsdException w:name="Title" w:semiHidden="0" w:uiPriority="10" w:unhideWhenUsed="0" w:qFormat="1"/>
+    <w:lsdException w:name="Default Paragraph Font" w:uiPriority="1"/>
+    <w:lsdException w:name="Subtitle" w:semiHidden="0" w:uiPriority="11" w:unhideWhenUsed="0" w:qFormat="1"/>
+    <w:lsdException w:name="Strong" w:semiHidden="0" w:uiPriority="22" w:unhideWhenUsed="0" w:qFormat="1"/>
+    <w:lsdException w:name="Emphasis" w:semiHidden="0" w:uiPriority="20" w:unhideWhenUsed="0" w:qFormat="1"/>
+    <w:lsdException w:name="Table Grid" w:semiHidden="0" w:uiPriority="59" w:unhideWhenUsed="0"/>
+    <w:lsdException w:name="Placeholder Text" w:unhideWhenUsed="0"/>
+    <w:lsdException w:name="No Spacing" w:semiHidden="0" w:uiPriority="1" w:unhideWhenUsed="0" w:qFormat="1"/>
+    <w:lsdException w:name="Light Shading" w:semiHidden="0" w:uiPriority="60" w:unhideWhenUsed="0"/>
+    <w:lsdException w:name="Light List" w:semiHidden="0" w:uiPriority="61" w:unhideWhenUsed="0"/>
+    <w:lsdException w:name="Light Grid" w:semiHidden="0" w:uiPriority="62" w:unhideWhenUsed="0"/>
+    <w:lsdException w:name="Medium Shading 1" w:semiHidden="0" w:uiPriority="63" w:unhideWhenUsed="0"/>
+    <w:lsdException w:name="Medium Shading 2" w:semiHidden="0" w:uiPriority="64" w:unhideWhenUsed="0"/>
+    <w:lsdException w:name="Medium List 1" w:semiHidden="0" w:uiPriority="65" w:unhideWhenUsed="0"/>
+    <w:lsdException w:name="Medium List 2" w:semiHidden="0" w:uiPriority="66" w:unhideWhenUsed="0"/>
+    <w:lsdException w:name="Medium Grid 1" w:semiHidden="0" w:uiPriority="67" w:unhideWhenUsed="0"/>
+    <w:lsdException w:name="Medium Grid 2" w:semiHidden="0" w:uiPriority="68" w:unhideWhenUsed="0"/>
+    <w:lsdException w:name="Medium Grid 3" w:semiHidden="0" w:uiPriority="69" w:unhideWhenUsed="0"/>
+    <w:lsdException w:name="Dark List" w:semiHidden="0" w:uiPriority="70" w:unhideWhenUsed="0"/>
+    <w:lsdException w:name="Colorful Shading" w:semiHidden="0" w:uiPriority="71" w:unhideWhenUsed="0"/>
+    <w:lsdException w:name="Colorful List" w:semiHidden="0" w:uiPriority="72" w:unhideWhenUsed="0"/>
+    <w:lsdException w:name="Colorful Grid" w:semiHidden="0" w:uiPriority="73" w:unhideWhenUsed="0"/>
+    <w:lsdException w:name="Light Shading Accent 1" w:semiHidden="0" w:uiPriority="60" w:unhideWhenUsed="0"/>
+    <w:lsdException w:name="Light List Accent 1" w:semiHidden="0" w:uiPriority="61" w:unhideWhenUsed="0"/>
+    <w:lsdException w:name="Light Grid Accent 1" w:semiHidden="0" w:uiPriority="62" w:unhideWhenUsed="0"/>
+    <w:lsdException w:name="Medium Shading 1 Accent 1" w:semiHidden="0" w:uiPriority="63" w:unhideWhenUsed="0"/>
+    <w:lsdException w:name="Medium Shading 2 Accent 1" w:semiHidden="0" w:uiPriority="64" w:unhideWhenUsed="0"/>
+    <w:lsdException w:name="Medium List 1 Accent 1" w:semiHidden="0" w:uiPriority="65" w:unhideWhenUsed="0"/>
+    <w:lsdException w:name="Revision" w:unhideWhenUsed="0"/>
+    <w:lsdException w:name="List Paragraph" w:semiHidden="0" w:uiPriority="34" w:unhideWhenUsed="0" w:qFormat="1"/>
+    <w:lsdException w:name="Quote" w:semiHidden="0" w:uiPriority="29" w:unhideWhenUsed="0" w:qFormat="1"/>
+    <w:lsdException w:name="Intense Quote" w:semiHidden="0" w:uiPriority="30" w:unhideWhenUsed="0" w:qFormat="1"/>
+    <w:lsdException w:name="Medium List 2 Accent 1" w:semiHidden="0" w:uiPriority="66" w:unhideWhenUsed="0"/>
+    <w:lsdException w:name="Medium Grid 1 Accent 1" w:semiHidden="0" w:uiPriority="67" w:unhideWhenUsed="0"/>
+    <w:lsdException w:name="Medium Grid 2 Accent 1" w:semiHidden="0" w:uiPriority="68" w:unhideWhenUsed="0"/>
+    <w:lsdException w:name="Medium Grid 3 Accent 1" w:semiHidden="0" w:uiPriority="69" w:unhideWhenUsed="0"/>
+    <w:lsdException w:name="Dark List Accent 1" w:semiHidden="0" w:uiPriority="70" w:unhideWhenUsed="0"/>
+    <w:lsdException w:name="Colorful Shading Accent 1" w:semiHidden="0" w:uiPriority="71" w:unhideWhenUsed="0"/>
+    <w:lsdException w:name="Colorful List Accent 1" w:semiHidden="0" w:uiPriority="72" w:unhideWhenUsed="0"/>
+    <w:lsdException w:name="Colorful Grid Accent 1" w:semiHidden="0" w:uiPriority="73" w:unhideWhenUsed="0"/>
+    <w:lsdException w:name="Light Shading Accent 2" w:semiHidden="0" w:uiPriority="60" w:unhideWhenUsed="0"/>
+    <w:lsdException w:name="Light List Accent 2" w:semiHidden="0" w:uiPriority="61" w:unhideWhenUsed="0"/>
+    <w:lsdException w:name="Light Grid Accent 2" w:semiHidden="0" w:uiPriority="62" w:unhideWhenUsed="0"/>
+    <w:lsdException w:name="Medium Shading 1 Accent 2" w:semiHidden="0" w:uiPriority="63" w:unhideWhenUsed="0"/>
+    <w:lsdException w:name="Medium Shading 2 Accent 2" w:semiHidden="0" w:uiPriority="64" w:unhideWhenUsed="0"/>
+    <w:lsdException w:name="Medium List 1 Accent 2" w:semiHidden="0" w:uiPriority="65" w:unhideWhenUsed="0"/>
+    <w:lsdException w:name="Medium List 2 Accent 2" w:semiHidden="0" w:uiPriority="66" w:unhideWhenUsed="0"/>
+    <w:lsdException w:name="Medium Grid 1 Accent 2" w:semiHidden="0" w:uiPriority="67" w:unhideWhenUsed="0"/>
+    <w:lsdException w:name="Medium Grid 2 Accent 2" w:semiHidden="0" w:uiPriority="68" w:unhideWhenUsed="0"/>
+    <w:lsdException w:name="Medium Grid 3 Accent 2" w:semiHidden="0" w:uiPriority="69" w:unhideWhenUsed="0"/>
+    <w:lsdException w:name="Dark List Accent 2" w:semiHidden="0" w:uiPriority="70" w:unhideWhenUsed="0"/>
+    <w:lsdException w:name="Colorful Shading Accent 2" w:semiHidden="0" w:uiPriority="71" w:unhideWhenUsed="0"/>
+    <w:lsdException w:name="Colorful List Accent 2" w:semiHidden="0" w:uiPriority="72" w:unhideWhenUsed="0"/>
+    <w:lsdException w:name="Colorful Grid Accent 2" w:semiHidden="0" w:uiPriority="73" w:unhideWhenUsed="0"/>
+    <w:lsdException w:name="Light Shading Accent 3" w:semiHidden="0" w:uiPriority="60" w:unhideWhenUsed="0"/>
+    <w:lsdException w:name="Light List Accent 3" w:semiHidden="0" w:uiPriority="61" w:unhideWhenUsed="0"/>
+    <w:lsdException w:name="Light Grid Accent 3" w:semiHidden="0" w:uiPriority="62" w:unhideWhenUsed="0"/>
+    <w:lsdException w:name="Medium Shading 1 Accent 3" w:semiHidden="0" w:uiPriority="63" w:unhideWhenUsed="0"/>
+    <w:lsdException w:name="Medium Shading 2 Accent 3" w:semiHidden="0" w:uiPriority="64" w:unhideWhenUsed="0"/>
+    <w:lsdException w:name="Medium List 1 Accent 3" w:semiHidden="0" w:uiPriority="65" w:unhideWhenUsed="0"/>
+    <w:lsdException w:name="Medium List 2 Accent 3" w:semiHidden="0" w:uiPriority="66" w:unhideWhenUsed="0"/>
+    <w:lsdException w:name="Medium Grid 1 Accent 3" w:semiHidden="0" w:uiPriority="67" w:unhideWhenUsed="0"/>
+    <w:lsdException w:name="Medium Grid 2 Accent 3" w:semiHidden="0" w:uiPriority="68" w:unhideWhenUsed="0"/>
+    <w:lsdException w:name="Medium Grid 3 Accent 3" w:semiHidden="0" w:uiPriority="69" w:unhideWhenUsed="0"/>
+    <w:lsdException w:name="Dark List Accent 3" w:semiHidden="0" w:uiPriority="70" w:unhideWhenUsed="0"/>
+    <w:lsdException w:name="Colorful Shading Accent 3" w:semiHidden="0" w:uiPriority="71" w:unhideWhenUsed="0"/>
+    <w:lsdException w:name="Colorful List Accent 3" w:semiHidden="0" w:uiPriority="72" w:unhideWhenUsed="0"/>
+    <w:lsdException w:name="Colorful Grid Accent 3" w:semiHidden="0" w:uiPriority="73" w:unhideWhenUsed="0"/>
+    <w:lsdException w:name="Light Shading Accent 4" w:semiHidden="0" w:uiPriority="60" w:unhideWhenUsed="0"/>
+    <w:lsdException w:name="Light List Accent 4" w:semiHidden="0" w:uiPriority="61" w:unhideWhenUsed="0"/>
+    <w:lsdException w:name="Light Grid Accent 4" w:semiHidden="0" w:uiPriority="62" w:unhideWhenUsed="0"/>
+    <w:lsdException w:name="Medium Shading 1 Accent 4" w:semiHidden="0" w:uiPriority="63" w:unhideWhenUsed="0"/>
+    <w:lsdException w:name="Medium Shading 2 Accent 4" w:semiHidden="0" w:uiPriority="64" w:unhideWhenUsed="0"/>
+    <w:lsdException w:name="Medium List 1 Accent 4" w:semiHidden="0" w:uiPriority="65" w:unhideWhenUsed="0"/>
+    <w:lsdException w:name="Medium List 2 Accent 4" w:semiHidden="0" w:uiPriority="66" w:unhideWhenUsed="0"/>
+    <w:lsdException w:name="Medium Grid 1 Accent 4" w:semiHidden="0" w:uiPriority="67" w:unhideWhenUsed="0"/>
+    <w:lsdException w:name="Medium Grid 2 Accent 4" w:semiHidden="0" w:uiPriority="68" w:unhideWhenUsed="0"/>
+    <w:lsdException w:name="Medium Grid 3 Accent 4" w:semiHidden="0" w:uiPriority="69" w:unhideWhenUsed="0"/>
+    <w:lsdException w:name="Dark List Accent 4" w:semiHidden="0" w:uiPriority="70" w:unhideWhenUsed="0"/>
+    <w:lsdException w:name="Colorful Shading Accent 4" w:semiHidden="0" w:uiPriority="71" w:unhideWhenUsed="0"/>
+    <w:lsdException w:name="Colorful List Accent 4" w:semiHidden="0" w:uiPriority="72" w:unhideWhenUsed="0"/>
+    <w:lsdException w:name="Colorful Grid Accent 4" w:semiHidden="0" w:uiPriority="73" w:unhideWhenUsed="0"/>
+    <w:lsdException w:name="Light Shading Accent 5" w:semiHidden="0" w:uiPriority="60" w:unhideWhenUsed="0"/>
+    <w:lsdException w:name="Light List Accent 5" w:semiHidden="0" w:uiPriority="61" w:unhideWhenUsed="0"/>
+    <w:lsdException w:name="Light Grid Accent 5" w:semiHidden="0" w:uiPriority="62" w:unhideWhenUsed="0"/>
+    <w:lsdException w:name="Medium Shading 1 Accent 5" w:semiHidden="0" w:uiPriority="63" w:unhideWhenUsed="0"/>
+    <w:lsdException w:name="Medium Shading 2 Accent 5" w:semiHidden="0" w:uiPriority="64" w:unhideWhenUsed="0"/>
+    <w:lsdException w:name="Medium List 1 Accent 5" w:semiHidden="0" w:uiPriority="65" w:unhideWhenUsed="0"/>
+    <w:lsdException w:name="Medium List 2 Accent 5" w:semiHidden="0" w:uiPriority="66" w:unhideWhenUsed="0"/>
+    <w:lsdException w:name="Medium Grid 1 Accent 5" w:semiHidden="0" w:uiPriority="67" w:unhideWhenUsed="0"/>
+    <w:lsdException w:name="Medium Grid 2 Accent 5" w:semiHidden="0" w:uiPriority="68" w:unhideWhenUsed="0"/>
+    <w:lsdException w:name="Medium Grid 3 Accent 5" w:semiHidden="0" w:uiPriority="69" w:unhideWhenUsed="0"/>
+    <w:lsdException w:name="Dark List Accent 5" w:semiHidden="0" w:uiPriority="70" w:unhideWhenUsed="0"/>
+    <w:lsdException w:name="Colorful Shading Accent 5" w:semiHidden="0" w:uiPriority="71" w:unhideWhenUsed="0"/>
+    <w:lsdException w:name="Colorful List Accent 5" w:semiHidden="0" w:uiPriority="72" w:unhideWhenUsed="0"/>
+    <w:lsdException w:name="Colorful Grid Accent 5" w:semiHidden="0" w:uiPriority="73" w:unhideWhenUsed="0"/>
+    <w:lsdException w:name="Light Shading Accent 6" w:semiHidden="0" w:uiPriority="60" w:unhideWhenUsed="0"/>
+    <w:lsdException w:name="Light List Accent 6" w:semiHidden="0" w:uiPriority="61" w:unhideWhenUsed="0"/>
+    <w:lsdException w:name="Light Grid Accent 6" w:semiHidden="0" w:uiPriority="62" w:unhideWhenUsed="0"/>
+    <w:lsdException w:name="Medium Shading 1 Accent 6" w:semiHidden="0" w:uiPriority="63" w:unhideWhenUsed="0"/>
+    <w:lsdException w:name="Medium Shading 2 Accent 6" w:semiHidden="0" w:uiPriority="64" w:unhideWhenUsed="0"/>
+    <w:lsdException w:name="Medium List 1 Accent 6" w:semiHidden="0" w:uiPriority="65" w:unhideWhenUsed="0"/>
+    <w:lsdException w:name="Medium List 2 Accent 6" w:semiHidden="0" w:uiPriority="66" w:unhideWhenUsed="0"/>
+    <w:lsdException w:name="Medium Grid 1 Accent 6" w:semiHidden="0" w:uiPriority="67" w:unhideWhenUsed="0"/>
+    <w:lsdException w:name="Medium Grid 2 Accent 6" w:semiHidden="0" w:uiPriority="68" w:unhideWhenUsed="0"/>
+    <w:lsdException w:name="Medium Grid 3 Accent 6" w:semiHidden="0" w:uiPriority="69" w:unhideWhenUsed="0"/>
+    <w:lsdException w:name="Dark List Accent 6" w:semiHidden="0" w:uiPriority="70" w:unhideWhenUsed="0"/>
+    <w:lsdException w:name="Colorful Shading Accent 6" w:semiHidden="0" w:uiPriority="71" w:unhideWhenUsed="0"/>
+    <w:lsdException w:name="Colorful List Accent 6" w:semiHidden="0" w:uiPriority="72" w:unhideWhenUsed="0"/>
+    <w:lsdException w:name="Colorful Grid Accent 6" w:semiHidden="0" w:uiPriority="73" w:unhideWhenUsed="0"/>
+    <w:lsdException w:name="Subtle Emphasis" w:semiHidden="0" w:uiPriority="19" w:unhideWhenUsed="0" w:qFormat="1"/>
+    <w:lsdException w:name="Intense Emphasis" w:semiHidden="0" w:uiPriority="21" w:unhideWhenUsed="0" w:qFormat="1"/>
+    <w:lsdException w:name="Subtle Reference" w:semiHidden="0" w:uiPriority="31" w:unhideWhenUsed="0" w:qFormat="1"/>
+    <w:lsdException w:name="Intense Reference" w:semiHidden="0" w:uiPriority="32" w:unhideWhenUsed="0" w:qFormat="1"/>
+    <w:lsdException w:name="Book Title" w:semiHidden="0" w:uiPriority="33" w:unhideWhenUsed="0" w:qFormat="1"/>
+    <w:lsdException w:name="Bibliography" w:uiPriority="37"/>
+    <w:lsdException w:name="TOC Heading" w:uiPriority="39" w:qFormat="1"/>
+  </w:latentStyles>
+  <w:style w:type="paragraph" w:default="1" w:styleId="Normal">
+    <w:name w:val="Normal"/>
+    <w:qFormat/>
+  </w:style>
+  <w:style w:type="paragraph" w:styleId="Heading1">
+    <w:name w:val="heading 1"/>
+    <w:basedOn w:val="Normal"/>
+    <w:next w:val="Normal"/>
+    <w:link w:val="Heading1Char"/>
+    <w:uiPriority w:val="9"/>
+    <w:qFormat/>
+    <w:rsid w:val="00BC4819"/>
+    <w:pPr>
+      <w:keepNext/>
+      <w:keepLines/>
+      <w:spacing w:before="240" w:after="0"/>
+      <w:outlineLvl w:val="0"/>
+    </w:pPr>
+    <w:rPr>
+      <w:rFonts w:asciiTheme="majorHAnsi" w:eastAsiaTheme="majorEastAsia" w:hAnsiTheme="majorHAnsi" w:cstheme="majorBidi"/>
+      <w:color w:val="2F5496" w:themeColor="accent1" w:themeShade="BF"/>
+      <w:sz w:val="32"/>
+      <w:szCs w:val="32"/>
+    </w:rPr>
+  </w:style>
+  <w:style w:type="paragraph" w:styleId="Heading2">
+    <w:name w:val="heading 2"/>
+    <w:basedOn w:val="Normal"/>
+    <w:next w:val="Normal"/>
+    <w:link w:val="Heading2Char"/>
+    <w:uiPriority w:val="9"/>
+    <w:unhideWhenUsed/>
+    <w:qFormat/>
+    <w:rsid w:val="00C025D9"/>
+    <w:pPr>
+      <w:keepNext/>
+      <w:keepLines/>
+      <w:spacing w:before="40" w:after="0"/>
+      <w:outlineLvl w:val="1"/>
+    </w:pPr>
+    <w:rPr>
+      <w:rFonts w:asciiTheme="majorHAnsi" w:eastAsiaTheme="majorEastAsia" w:hAnsiTheme="majorHAnsi" w:cstheme="majorBidi"/>
+      <w:color w:val="2F5496" w:themeColor="accent1" w:themeShade="BF"/>
+      <w:sz w:val="26"/>
+      <w:szCs w:val="26"/>
+    </w:rPr>
+  </w:style>
+  <w:style w:type="character" w:default="1" w:styleId="DefaultParagraphFont">
+    <w:name w:val="Default Paragraph Font"/>
+    <w:uiPriority w:val="1"/>
+    <w:semiHidden/>
+    <w:unhideWhenUsed/>
+  </w:style>
+  <w:style w:type="table" w:default="1" w:styleId="TableNormal">
+    <w:name w:val="Normal Table"/>
+    <w:uiPriority w:val="99"/>
+    <w:semiHidden/>
+    <w:unhideWhenUsed/>
+    <w:tblPr>
+      <w:tblInd w:w="0" w:type="dxa"/>
+      <w:tblCellMar>
+        <w:top w:w="0" w:type="dxa"/>
+        <w:left w:w="108" w:type="dxa"/>
+        <w:bottom w:w="0" w:type="dxa"/>
+        <w:right w:w="108" w:type="dxa"/>
+      </w:tblCellMar>
+    </w:tblPr>
+  </w:style>
+  <w:style w:type="numbering" w:default="1" w:styleId="NoList">
+    <w:name w:val="No List"/>
+    <w:uiPriority w:val="99"/>
+    <w:semiHidden/>
+    <w:unhideWhenUsed/>
+  </w:style>
+  <w:style w:type="character" w:customStyle="1" w:styleId="Heading1Char">
+    <w:name w:val="Heading 1 Char"/>
+    <w:basedOn w:val="DefaultParagraphFont"/>
+    <w:link w:val="Heading1"/>
+    <w:uiPriority w:val="9"/>
+    <w:rsid w:val="00BC4819"/>
+    <w:rPr>
+      <w:rFonts w:asciiTheme="majorHAnsi" w:eastAsiaTheme="majorEastAsia" w:hAnsiTheme="majorHAnsi" w:cstheme="majorBidi"/>
+      <w:color w:val="2F5496" w:themeColor="accent1" w:themeShade="BF"/>
+      <w:sz w:val="32"/>
+      <w:szCs w:val="32"/>
+    </w:rPr>
+  </w:style>
+  <w:style w:type="character" w:customStyle="1" w:styleId="Heading2Char">
+    <w:name w:val="Heading 2 Char"/>
+    <w:basedOn w:val="DefaultParagraphFont"/>
+    <w:link w:val="Heading2"/>
+    <w:uiPriority w:val="9"/>
+    <w:rsid w:val="00C025D9"/>
+    <w:rPr>
+      <w:rFonts w:asciiTheme="majorHAnsi" w:eastAsiaTheme="majorEastAsia" w:hAnsiTheme="majorHAnsi" w:cstheme="majorBidi"/>
+      <w:color w:val="2F5496" w:themeColor="accent1" w:themeShade="BF"/>
+      <w:sz w:val="26"/>
+      <w:szCs w:val="26"/>
+    </w:rPr>
+  </w:style>
+  <w:style w:type="paragraph" w:styleId="Caption">
+    <w:name w:val="caption"/>
+    <w:basedOn w:val="Normal"/>
+    <w:next w:val="Normal"/>
+    <w:uiPriority w:val="35"/>
+    <w:unhideWhenUsed/>
+    <w:qFormat/>
+    <w:rsid w:val="00D406D5"/>
+    <w:pPr>
+      <w:spacing w:after="200" w:line="240" w:lineRule="auto"/>
+    </w:pPr>
+    <w:rPr>
+      <w:i/>
+      <w:iCs/>
+      <w:color w:val="44546A" w:themeColor="text2"/>
+      <w:sz w:val="18"/>
+      <w:szCs w:val="18"/>
+    </w:rPr>
+  </w:style>
+  <w:style w:type="paragraph" w:styleId="BalloonText">
+    <w:name w:val="Balloon Text"/>
+    <w:basedOn w:val="Normal"/>
+    <w:link w:val="BalloonTextChar"/>
+    <w:uiPriority w:val="99"/>
+    <w:semiHidden/>
+    <w:unhideWhenUsed/>
+    <w:rsid w:val="00862BBA"/>
+    <w:pPr>
+      <w:spacing w:after="0" w:line="240" w:lineRule="auto"/>
+    </w:pPr>
+    <w:rPr>
+      <w:rFonts w:ascii="Tahoma" w:hAnsi="Tahoma" w:cs="Tahoma"/>
+      <w:sz w:val="16"/>
+      <w:szCs w:val="16"/>
+    </w:rPr>
+  </w:style>
+  <w:style w:type="character" w:customStyle="1" w:styleId="BalloonTextChar">
+    <w:name w:val="Balloon Text Char"/>
+    <w:basedOn w:val="DefaultParagraphFont"/>
+    <w:link w:val="BalloonText"/>
+    <w:uiPriority w:val="99"/>
+    <w:semiHidden/>
+    <w:rsid w:val="00862BBA"/>
+    <w:rPr>
+      <w:rFonts w:ascii="Tahoma" w:hAnsi="Tahoma" w:cs="Tahoma"/>
+      <w:sz w:val="16"/>
+      <w:szCs w:val="16"/>
+    </w:rPr>
+  </w:style>
+  <w:style w:type="table" w:styleId="TableGrid">
+    <w:name w:val="Table Grid"/>
+    <w:basedOn w:val="TableNormal"/>
+    <w:uiPriority w:val="59"/>
+    <w:rsid w:val="00862BBA"/>
+    <w:pPr>
+      <w:spacing w:after="0" w:line="240" w:lineRule="auto"/>
+    </w:pPr>
+    <w:rPr>
+      <w:rFonts w:eastAsiaTheme="minorHAnsi" w:hAnsiTheme="minorHAnsi" w:cstheme="minorBidi"/>
+      <w:lang w:eastAsia="en-US"/>
+    </w:rPr>
+    <w:tblPr>
+      <w:tblInd w:w="0" w:type="dxa"/>
+      <w:tblBorders>
+        <w:top w:val="single" w:sz="4" w:space="0" w:color="auto"/>
+        <w:left w:val="single" w:sz="4" w:space="0" w:color="auto"/>
+        <w:bottom w:val="single" w:sz="4" w:space="0" w:color="auto"/>
+        <w:right w:val="single" w:sz="4" w:space="0" w:color="auto"/>
+        <w:insideH w:val="single" w:sz="4" w:space="0" w:color="auto"/>
+        <w:insideV w:val="single" w:sz="4" w:space="0" w:color="auto"/>
+      </w:tblBorders>
+      <w:tblCellMar>
+        <w:top w:w="0" w:type="dxa"/>
+        <w:left w:w="108" w:type="dxa"/>
+        <w:bottom w:w="0" w:type="dxa"/>
+        <w:right w:w="108" w:type="dxa"/>
+      </w:tblCellMar>
+    </w:tblPr>
+  </w:style>
+  <w:style w:type="paragraph" w:styleId="ListParagraph">
+    <w:name w:val="List Paragraph"/>
+    <w:basedOn w:val="Normal"/>
+    <w:uiPriority w:val="34"/>
+    <w:qFormat/>
+    <w:rsid w:val="00284C94"/>
+    <w:pPr>
+      <w:ind w:left="720"/>
+      <w:contextualSpacing/>
+    </w:pPr>
   </w:style>
 </w:styles>
 </file>
@@ -1723,7 +2197,7 @@
     </a:clrScheme>
     <a:fontScheme name="Office">
       <a:majorFont>
-        <a:latin typeface="Calibri Light" panose="020F0302020204030204"/>
+        <a:latin typeface="Calibri Light"/>
         <a:ea typeface=""/>
         <a:cs typeface=""/>
         <a:font script="Jpan" typeface="游ゴシック Light"/>
@@ -1775,7 +2249,7 @@
         <a:font script="Tfng" typeface="Ebrima"/>
       </a:majorFont>
       <a:minorFont>
-        <a:latin typeface="Calibri" panose="020F0502020204030204"/>
+        <a:latin typeface="Calibri"/>
         <a:ea typeface=""/>
         <a:cs typeface=""/>
         <a:font script="Jpan" typeface="游明朝"/>
@@ -1969,7 +2443,7 @@
   <a:extraClrSchemeLst/>
   <a:extLst>
     <a:ext uri="{05A4C25C-085E-4340-85A3-A5531E510DB2}">
-      <thm15:themeFamily xmlns:thm15="http://schemas.microsoft.com/office/thememl/2012/main" name="Office Theme" id="{62F939B6-93AF-4DB8-9C6B-D6C7DFDC589F}" vid="{4A3C46E8-61CC-4603-A589-7422A47A8E4A}"/>
+      <thm15:themeFamily xmlns="" xmlns:thm15="http://schemas.microsoft.com/office/thememl/2012/main" name="Office Theme" id="{62F939B6-93AF-4DB8-9C6B-D6C7DFDC589F}" vid="{4A3C46E8-61CC-4603-A589-7422A47A8E4A}"/>
     </a:ext>
   </a:extLst>
 </a:theme>

</xml_diff>

<commit_message>
Ovo je super napisano. Ne bih ništa mijenjao.
</commit_message>
<xml_diff>
--- a/Kreiranje stabla u asinkronoj mreži.docx
+++ b/Kreiranje stabla u asinkronoj mreži.docx
@@ -95,7 +95,14 @@
                 <w:sz w:val="28"/>
                 <w:szCs w:val="28"/>
               </w:rPr>
-              <w:t>Izvještaj - NASP</w:t>
+              <w:t xml:space="preserve">Izvještaj - </w:t>
+            </w:r>
+            <w:r>
+              <w:rPr>
+                <w:sz w:val="28"/>
+                <w:szCs w:val="28"/>
+              </w:rPr>
+              <w:t>RASUS</w:t>
             </w:r>
           </w:p>
         </w:tc>
@@ -298,8 +305,6 @@
       <w:r>
         <w:t>Predloženo rješenje</w:t>
       </w:r>
-      <w:bookmarkStart w:id="0" w:name="_GoBack"/>
-      <w:bookmarkEnd w:id="0"/>
     </w:p>
     <w:p>
       <w:r>
@@ -780,403 +785,10 @@
     </w:p>
     <w:p>
       <w:pPr>
-        <w:ind w:firstLine="708"/>
+        <w:pStyle w:val="Heading2"/>
       </w:pPr>
       <w:r>
-        <w:t xml:space="preserve">Kada neki </w:t>
-      </w:r>
-      <w:r>
-        <w:t>č</w:t>
-      </w:r>
-      <w:r>
-        <w:t xml:space="preserve">vor </w:t>
-      </w:r>
-      <w:r>
-        <w:t>ž</w:t>
-      </w:r>
-      <w:r>
-        <w:t>eli poslati poruku</w:t>
-      </w:r>
-      <w:r>
-        <w:t xml:space="preserve"> svim aktivnim </w:t>
-      </w:r>
-      <w:r>
-        <w:t>č</w:t>
-      </w:r>
-      <w:r>
-        <w:t>vorovima koji su trenutno u mre</w:t>
-      </w:r>
-      <w:r>
-        <w:t>ž</w:t>
-      </w:r>
-      <w:r>
-        <w:t xml:space="preserve">i, prije svakog slanja potrebno je izgraditi stablo kojim </w:t>
-      </w:r>
-      <w:r>
-        <w:t>ć</w:t>
-      </w:r>
-      <w:r>
-        <w:t>e poruka i</w:t>
-      </w:r>
-      <w:r>
-        <w:t>ć</w:t>
-      </w:r>
-      <w:r>
-        <w:t>i kroz mre</w:t>
-      </w:r>
-      <w:r>
-        <w:t>ž</w:t>
-      </w:r>
-      <w:r>
-        <w:t>u</w:t>
-      </w:r>
-      <w:r>
-        <w:t xml:space="preserve"> kako bi svaki </w:t>
-      </w:r>
-      <w:r>
-        <w:t>č</w:t>
-      </w:r>
-      <w:r>
-        <w:t>vor primio poruku samo jedanput</w:t>
-      </w:r>
-      <w:r>
-        <w:t>. Svako stablo ima svoj</w:t>
-      </w:r>
-      <w:r>
-        <w:t xml:space="preserve"> jedinstven</w:t>
-      </w:r>
-      <w:r>
-        <w:t xml:space="preserve"> ID</w:t>
-      </w:r>
-      <w:r>
-        <w:t>.</w:t>
-      </w:r>
-      <w:r>
-        <w:t xml:space="preserve"> Ta jedinstvenost nam </w:t>
-      </w:r>
-      <w:r>
-        <w:t>omogu</w:t>
-      </w:r>
-      <w:r>
-        <w:t>ć</w:t>
-      </w:r>
-      <w:r>
-        <w:t>uje da u isto vrijeme mo</w:t>
-      </w:r>
-      <w:r>
-        <w:t>ž</w:t>
-      </w:r>
-      <w:r>
-        <w:t>emo graditi i koristiti vi</w:t>
-      </w:r>
-      <w:r>
-        <w:t>š</w:t>
-      </w:r>
-      <w:r>
-        <w:t>e stabala</w:t>
-      </w:r>
-      <w:r>
-        <w:t xml:space="preserve"> za slanje razli</w:t>
-      </w:r>
-      <w:r>
-        <w:t>č</w:t>
-      </w:r>
-      <w:r>
-        <w:t>itih poruka</w:t>
-      </w:r>
-      <w:r>
-        <w:t xml:space="preserve">. </w:t>
-      </w:r>
-      <w:r>
-        <w:t xml:space="preserve">Nakon </w:t>
-      </w:r>
-      <w:r>
-        <w:t>š</w:t>
-      </w:r>
-      <w:r>
-        <w:t>to se generira ID</w:t>
-      </w:r>
-      <w:r>
-        <w:t xml:space="preserve"> stabla</w:t>
-      </w:r>
-      <w:r>
-        <w:t xml:space="preserve">, </w:t>
-      </w:r>
-      <w:r>
-        <w:t>č</w:t>
-      </w:r>
-      <w:r>
-        <w:t xml:space="preserve">vor koji </w:t>
-      </w:r>
-      <w:r>
-        <w:t>ž</w:t>
-      </w:r>
-      <w:r>
-        <w:t>eli poslati poruku postaje korijen</w:t>
-      </w:r>
-      <w:r>
-        <w:t xml:space="preserve"> tog</w:t>
-      </w:r>
-      <w:r>
-        <w:t xml:space="preserve"> stabla te </w:t>
-      </w:r>
-      <w:r>
-        <w:t>š</w:t>
-      </w:r>
-      <w:r>
-        <w:t xml:space="preserve">alje </w:t>
-      </w:r>
-      <w:r>
-        <w:t>obavijest</w:t>
-      </w:r>
-      <w:r>
-        <w:t xml:space="preserve"> svim svojim susjedima</w:t>
-      </w:r>
-      <w:r>
-        <w:t xml:space="preserve"> </w:t>
-      </w:r>
-      <w:r>
-        <w:t>o novom stablu</w:t>
-      </w:r>
-      <w:r>
-        <w:t xml:space="preserve"> kako bi oni dalje pro</w:t>
-      </w:r>
-      <w:r>
-        <w:t>š</w:t>
-      </w:r>
-      <w:r>
-        <w:t>ili to stablo.</w:t>
-      </w:r>
-      <w:r>
-        <w:t xml:space="preserve"> Susjedi tako</w:t>
-      </w:r>
-      <w:r>
-        <w:t>đ</w:t>
-      </w:r>
-      <w:r>
-        <w:t xml:space="preserve">er </w:t>
-      </w:r>
-      <w:r>
-        <w:t>š</w:t>
-      </w:r>
-      <w:r>
-        <w:t xml:space="preserve">alju obavijesti svim svojim susjedima, osim onom susjedu od kojeg su primili obavijest. </w:t>
-      </w:r>
-      <w:r>
-        <w:t>Susjedi</w:t>
-      </w:r>
-      <w:r>
-        <w:t xml:space="preserve"> </w:t>
-      </w:r>
-      <w:r>
-        <w:t xml:space="preserve">koji su primili obavijest </w:t>
-      </w:r>
-      <w:r>
-        <w:t>š</w:t>
-      </w:r>
-      <w:r>
-        <w:t>alju natrag potvrd</w:t>
-      </w:r>
-      <w:r>
-        <w:t xml:space="preserve">nu poruku </w:t>
-      </w:r>
-      <w:r>
-        <w:t>č</w:t>
-      </w:r>
-      <w:r>
-        <w:t xml:space="preserve">voru od kojeg su primili obavijest </w:t>
-      </w:r>
-      <w:r>
-        <w:t xml:space="preserve">ukoliko su prihvatili </w:t>
-      </w:r>
-      <w:r>
-        <w:t xml:space="preserve">taj </w:t>
-      </w:r>
-      <w:r>
-        <w:t>č</w:t>
-      </w:r>
-      <w:r>
-        <w:t>vor kao roditelja. Na taj na</w:t>
-      </w:r>
-      <w:r>
-        <w:t>č</w:t>
-      </w:r>
-      <w:r>
-        <w:t xml:space="preserve">in </w:t>
-      </w:r>
-      <w:r>
-        <w:t>č</w:t>
-      </w:r>
-      <w:r>
-        <w:t xml:space="preserve">vor </w:t>
-      </w:r>
-      <w:r>
-        <w:t xml:space="preserve">roditelj </w:t>
-      </w:r>
-      <w:r>
-        <w:t>č</w:t>
-      </w:r>
-      <w:r>
-        <w:t xml:space="preserve">ini listu svih susjeda kojima </w:t>
-      </w:r>
-      <w:r>
-        <w:t>š</w:t>
-      </w:r>
-      <w:r>
-        <w:t xml:space="preserve">alje poruku kad ona stigne. </w:t>
-      </w:r>
-      <w:r>
-        <w:t>Tako</w:t>
-      </w:r>
-      <w:r>
-        <w:t>đ</w:t>
-      </w:r>
-      <w:r>
-        <w:t>er, mo</w:t>
-      </w:r>
-      <w:r>
-        <w:t>ž</w:t>
-      </w:r>
-      <w:r>
-        <w:t xml:space="preserve">e se dogoditi da </w:t>
-      </w:r>
-      <w:r>
-        <w:t xml:space="preserve">neki </w:t>
-      </w:r>
-      <w:r>
-        <w:t>č</w:t>
-      </w:r>
-      <w:r>
-        <w:t>vor primi</w:t>
-      </w:r>
-      <w:r>
-        <w:t xml:space="preserve"> vi</w:t>
-      </w:r>
-      <w:r>
-        <w:t>š</w:t>
-      </w:r>
-      <w:r>
-        <w:t>e obavijesti o stvaranju</w:t>
-      </w:r>
-      <w:r>
-        <w:t xml:space="preserve"> istog</w:t>
-      </w:r>
-      <w:r>
-        <w:t xml:space="preserve"> stabla</w:t>
-      </w:r>
-      <w:r>
-        <w:t>. U tom slu</w:t>
-      </w:r>
-      <w:r>
-        <w:t>č</w:t>
-      </w:r>
-      <w:r>
-        <w:t xml:space="preserve">aju </w:t>
-      </w:r>
-      <w:r>
-        <w:t>kao roditelja prihva</w:t>
-      </w:r>
-      <w:r>
-        <w:t>ć</w:t>
-      </w:r>
-      <w:r>
-        <w:t xml:space="preserve">a prvi </w:t>
-      </w:r>
-      <w:r>
-        <w:t>č</w:t>
-      </w:r>
-      <w:r>
-        <w:t xml:space="preserve">vor od kojeg je dobio obavijest te njemu </w:t>
-      </w:r>
-      <w:r>
-        <w:t>š</w:t>
-      </w:r>
-      <w:r>
-        <w:t>alje povratnu potvrdu</w:t>
-      </w:r>
-      <w:r>
-        <w:t xml:space="preserve"> (zelene strelice na Slici 1)</w:t>
-      </w:r>
-      <w:r>
-        <w:t>, a dok ostale obavijesti ignorira</w:t>
-      </w:r>
-      <w:r>
-        <w:t xml:space="preserve"> (crvene strelice na Slici 1)</w:t>
-      </w:r>
-      <w:r>
-        <w:t xml:space="preserve">. </w:t>
-      </w:r>
-      <w:r>
-        <w:t xml:space="preserve">Nakon </w:t>
-      </w:r>
-      <w:r>
-        <w:t>nekog odre</w:t>
-      </w:r>
-      <w:r>
-        <w:t>đ</w:t>
-      </w:r>
-      <w:r>
-        <w:t>enog vremena</w:t>
-      </w:r>
-      <w:r>
-        <w:t xml:space="preserve">, </w:t>
-      </w:r>
-      <w:r>
-        <w:t>č</w:t>
-      </w:r>
-      <w:r>
-        <w:t>vor koji je inicirao stvaranje stabla mo</w:t>
-      </w:r>
-      <w:r>
-        <w:t>ž</w:t>
-      </w:r>
-      <w:r>
-        <w:t>e po</w:t>
-      </w:r>
-      <w:r>
-        <w:t>č</w:t>
-      </w:r>
-      <w:r>
-        <w:t>eti slati poruku koriste</w:t>
-      </w:r>
-      <w:r>
-        <w:t>ć</w:t>
-      </w:r>
-      <w:r>
-        <w:t>i novoizgra</w:t>
-      </w:r>
-      <w:r>
-        <w:t>đ</w:t>
-      </w:r>
-      <w:r>
-        <w:t xml:space="preserve">eno stablo. </w:t>
-      </w:r>
-      <w:r>
-        <w:t xml:space="preserve">Poruka koja se </w:t>
-      </w:r>
-      <w:r>
-        <w:t>š</w:t>
-      </w:r>
-      <w:r>
-        <w:t>alje po mre</w:t>
-      </w:r>
-      <w:r>
-        <w:t>ž</w:t>
-      </w:r>
-      <w:r>
-        <w:t>i mora sadr</w:t>
-      </w:r>
-      <w:r>
-        <w:t>ž</w:t>
-      </w:r>
-      <w:r>
-        <w:t>avati ID koji je jednak ID-u stabla kojeg koristi za obilazak po mre</w:t>
-      </w:r>
-      <w:r>
-        <w:t>ž</w:t>
-      </w:r>
-      <w:r>
-        <w:t xml:space="preserve">i. </w:t>
+        <w:t>Izgradnja stabla</w:t>
       </w:r>
     </w:p>
     <w:p>
@@ -1184,6 +796,437 @@
         <w:ind w:firstLine="708"/>
       </w:pPr>
       <w:r>
+        <w:t xml:space="preserve">Kada neki </w:t>
+      </w:r>
+      <w:r>
+        <w:t>č</w:t>
+      </w:r>
+      <w:r>
+        <w:t xml:space="preserve">vor </w:t>
+      </w:r>
+      <w:r>
+        <w:t>ž</w:t>
+      </w:r>
+      <w:r>
+        <w:t>eli poslati poruku</w:t>
+      </w:r>
+      <w:r>
+        <w:t xml:space="preserve"> svim aktivnim </w:t>
+      </w:r>
+      <w:r>
+        <w:t>č</w:t>
+      </w:r>
+      <w:r>
+        <w:t>vorovima koji su trenutno u mre</w:t>
+      </w:r>
+      <w:r>
+        <w:t>ž</w:t>
+      </w:r>
+      <w:r>
+        <w:t xml:space="preserve">i, prije svakog slanja potrebno je izgraditi stablo kojim </w:t>
+      </w:r>
+      <w:r>
+        <w:t>ć</w:t>
+      </w:r>
+      <w:r>
+        <w:t>e poruka i</w:t>
+      </w:r>
+      <w:r>
+        <w:t>ć</w:t>
+      </w:r>
+      <w:r>
+        <w:t>i kroz mre</w:t>
+      </w:r>
+      <w:r>
+        <w:t>ž</w:t>
+      </w:r>
+      <w:r>
+        <w:t>u</w:t>
+      </w:r>
+      <w:r>
+        <w:t xml:space="preserve"> kako bi svaki </w:t>
+      </w:r>
+      <w:r>
+        <w:t>č</w:t>
+      </w:r>
+      <w:r>
+        <w:t>vor primio poruku samo jedanput</w:t>
+      </w:r>
+      <w:r>
+        <w:t>. Svako stablo ima svoj</w:t>
+      </w:r>
+      <w:r>
+        <w:t xml:space="preserve"> jedinstven</w:t>
+      </w:r>
+      <w:r>
+        <w:t xml:space="preserve"> ID</w:t>
+      </w:r>
+      <w:r>
+        <w:t>.</w:t>
+      </w:r>
+      <w:r>
+        <w:t xml:space="preserve"> Ta jedinstvenost nam </w:t>
+      </w:r>
+      <w:r>
+        <w:t>omogu</w:t>
+      </w:r>
+      <w:r>
+        <w:t>ć</w:t>
+      </w:r>
+      <w:r>
+        <w:t>uje da u isto vrijeme mo</w:t>
+      </w:r>
+      <w:r>
+        <w:t>ž</w:t>
+      </w:r>
+      <w:r>
+        <w:t>emo graditi i koristiti vi</w:t>
+      </w:r>
+      <w:r>
+        <w:t>š</w:t>
+      </w:r>
+      <w:r>
+        <w:t>e stabala</w:t>
+      </w:r>
+      <w:r>
+        <w:t xml:space="preserve"> za slanje razli</w:t>
+      </w:r>
+      <w:r>
+        <w:t>č</w:t>
+      </w:r>
+      <w:r>
+        <w:t>itih poruka</w:t>
+      </w:r>
+      <w:r>
+        <w:t xml:space="preserve">. </w:t>
+      </w:r>
+      <w:r>
+        <w:t xml:space="preserve">Nakon </w:t>
+      </w:r>
+      <w:r>
+        <w:t>š</w:t>
+      </w:r>
+      <w:r>
+        <w:t>to se generira ID</w:t>
+      </w:r>
+      <w:r>
+        <w:t xml:space="preserve"> stabla</w:t>
+      </w:r>
+      <w:r>
+        <w:t xml:space="preserve">, </w:t>
+      </w:r>
+      <w:r>
+        <w:t>č</w:t>
+      </w:r>
+      <w:r>
+        <w:t xml:space="preserve">vor koji </w:t>
+      </w:r>
+      <w:r>
+        <w:t>ž</w:t>
+      </w:r>
+      <w:r>
+        <w:t>eli poslati poruku postaje korijen</w:t>
+      </w:r>
+      <w:r>
+        <w:t xml:space="preserve"> tog</w:t>
+      </w:r>
+      <w:r>
+        <w:t xml:space="preserve"> stabla te </w:t>
+      </w:r>
+      <w:r>
+        <w:t>š</w:t>
+      </w:r>
+      <w:r>
+        <w:t xml:space="preserve">alje </w:t>
+      </w:r>
+      <w:r>
+        <w:t>obavijest</w:t>
+      </w:r>
+      <w:r>
+        <w:t xml:space="preserve"> svim svojim susjedima</w:t>
+      </w:r>
+      <w:r>
+        <w:t xml:space="preserve"> </w:t>
+      </w:r>
+      <w:r>
+        <w:t>o novom stablu</w:t>
+      </w:r>
+      <w:r>
+        <w:t xml:space="preserve"> kako bi oni dalje pro</w:t>
+      </w:r>
+      <w:r>
+        <w:t>š</w:t>
+      </w:r>
+      <w:r>
+        <w:t>i</w:t>
+      </w:r>
+      <w:r>
+        <w:t>ri</w:t>
+      </w:r>
+      <w:r>
+        <w:t>li to stablo.</w:t>
+      </w:r>
+      <w:r>
+        <w:t xml:space="preserve"> Susjedi tako</w:t>
+      </w:r>
+      <w:r>
+        <w:t>đ</w:t>
+      </w:r>
+      <w:r>
+        <w:t xml:space="preserve">er </w:t>
+      </w:r>
+      <w:r>
+        <w:t>š</w:t>
+      </w:r>
+      <w:r>
+        <w:t xml:space="preserve">alju obavijesti svim svojim susjedima, osim onom susjedu od kojeg su primili obavijest. </w:t>
+      </w:r>
+      <w:r>
+        <w:t>Susjedi</w:t>
+      </w:r>
+      <w:r>
+        <w:t xml:space="preserve"> </w:t>
+      </w:r>
+      <w:r>
+        <w:t xml:space="preserve">koji su primili obavijest </w:t>
+      </w:r>
+      <w:r>
+        <w:t>š</w:t>
+      </w:r>
+      <w:r>
+        <w:t>alju natrag potvrd</w:t>
+      </w:r>
+      <w:r>
+        <w:t xml:space="preserve">nu poruku </w:t>
+      </w:r>
+      <w:r>
+        <w:t>č</w:t>
+      </w:r>
+      <w:r>
+        <w:t xml:space="preserve">voru od kojeg su primili obavijest </w:t>
+      </w:r>
+      <w:r>
+        <w:t xml:space="preserve">ukoliko su prihvatili </w:t>
+      </w:r>
+      <w:r>
+        <w:t xml:space="preserve">taj </w:t>
+      </w:r>
+      <w:r>
+        <w:t>č</w:t>
+      </w:r>
+      <w:r>
+        <w:t xml:space="preserve">vor kao roditelja. </w:t>
+      </w:r>
+      <w:r>
+        <w:t xml:space="preserve">Na temelju tih potvrdnih </w:t>
+      </w:r>
+      <w:r>
+        <w:t>poruka</w:t>
+      </w:r>
+      <w:r>
+        <w:t xml:space="preserve"> </w:t>
+      </w:r>
+      <w:r>
+        <w:t xml:space="preserve"> </w:t>
+      </w:r>
+      <w:r>
+        <w:t>č</w:t>
+      </w:r>
+      <w:r>
+        <w:t xml:space="preserve">vor </w:t>
+      </w:r>
+      <w:r>
+        <w:t>roditelj</w:t>
+      </w:r>
+      <w:r>
+        <w:t xml:space="preserve"> uvr</w:t>
+      </w:r>
+      <w:r>
+        <w:t>š</w:t>
+      </w:r>
+      <w:r>
+        <w:t>tava svoju djecu u listu</w:t>
+      </w:r>
+      <w:r>
+        <w:t xml:space="preserve"> </w:t>
+      </w:r>
+      <w:r>
+        <w:t xml:space="preserve">svih susjeda kojima </w:t>
+      </w:r>
+      <w:r>
+        <w:t>š</w:t>
+      </w:r>
+      <w:r>
+        <w:t xml:space="preserve">alje poruku kad ona stigne. </w:t>
+      </w:r>
+      <w:r>
+        <w:t>Tako</w:t>
+      </w:r>
+      <w:r>
+        <w:t>đ</w:t>
+      </w:r>
+      <w:r>
+        <w:t>er, mo</w:t>
+      </w:r>
+      <w:r>
+        <w:t>ž</w:t>
+      </w:r>
+      <w:r>
+        <w:t xml:space="preserve">e se dogoditi da </w:t>
+      </w:r>
+      <w:r>
+        <w:t xml:space="preserve">neki </w:t>
+      </w:r>
+      <w:r>
+        <w:t>č</w:t>
+      </w:r>
+      <w:r>
+        <w:t>vor primi</w:t>
+      </w:r>
+      <w:r>
+        <w:t xml:space="preserve"> vi</w:t>
+      </w:r>
+      <w:r>
+        <w:t>š</w:t>
+      </w:r>
+      <w:r>
+        <w:t>e obavijesti o stvaranju</w:t>
+      </w:r>
+      <w:r>
+        <w:t xml:space="preserve"> istog</w:t>
+      </w:r>
+      <w:r>
+        <w:t xml:space="preserve"> stabla</w:t>
+      </w:r>
+      <w:r>
+        <w:t xml:space="preserve"> (</w:t>
+      </w:r>
+      <w:r>
+        <w:t>isti ID</w:t>
+      </w:r>
+      <w:r>
+        <w:t>)</w:t>
+      </w:r>
+      <w:r>
+        <w:t>. U tom slu</w:t>
+      </w:r>
+      <w:r>
+        <w:t>č</w:t>
+      </w:r>
+      <w:r>
+        <w:t xml:space="preserve">aju </w:t>
+      </w:r>
+      <w:r>
+        <w:t>kao roditelja prihva</w:t>
+      </w:r>
+      <w:r>
+        <w:t>ć</w:t>
+      </w:r>
+      <w:r>
+        <w:t xml:space="preserve">a prvi </w:t>
+      </w:r>
+      <w:r>
+        <w:t>č</w:t>
+      </w:r>
+      <w:r>
+        <w:t xml:space="preserve">vor od kojeg je dobio obavijest te njemu </w:t>
+      </w:r>
+      <w:r>
+        <w:t>š</w:t>
+      </w:r>
+      <w:r>
+        <w:t>alje povratnu potvrdu</w:t>
+      </w:r>
+      <w:r>
+        <w:t xml:space="preserve"> (zelene strelice na Slici 1)</w:t>
+      </w:r>
+      <w:r>
+        <w:t>, a dok ostale obavijesti ignorira</w:t>
+      </w:r>
+      <w:r>
+        <w:t xml:space="preserve"> (crvene strelice na Slici 1)</w:t>
+      </w:r>
+      <w:r>
+        <w:t xml:space="preserve">. </w:t>
+      </w:r>
+      <w:r>
+        <w:t xml:space="preserve">Nakon </w:t>
+      </w:r>
+      <w:r>
+        <w:t>nekog odre</w:t>
+      </w:r>
+      <w:r>
+        <w:t>đ</w:t>
+      </w:r>
+      <w:r>
+        <w:t>enog vremena</w:t>
+      </w:r>
+      <w:r>
+        <w:t xml:space="preserve">, </w:t>
+      </w:r>
+      <w:r>
+        <w:t>č</w:t>
+      </w:r>
+      <w:r>
+        <w:t>vor koji je inicirao stvaranje stabla mo</w:t>
+      </w:r>
+      <w:r>
+        <w:t>ž</w:t>
+      </w:r>
+      <w:r>
+        <w:t>e po</w:t>
+      </w:r>
+      <w:r>
+        <w:t>č</w:t>
+      </w:r>
+      <w:r>
+        <w:t>eti slati poruku koriste</w:t>
+      </w:r>
+      <w:r>
+        <w:t>ć</w:t>
+      </w:r>
+      <w:r>
+        <w:t>i novoizgra</w:t>
+      </w:r>
+      <w:r>
+        <w:t>đ</w:t>
+      </w:r>
+      <w:r>
+        <w:t xml:space="preserve">eno stablo. </w:t>
+      </w:r>
+      <w:r>
+        <w:t xml:space="preserve">Poruka koja se </w:t>
+      </w:r>
+      <w:r>
+        <w:t>š</w:t>
+      </w:r>
+      <w:r>
+        <w:t>alje po mre</w:t>
+      </w:r>
+      <w:r>
+        <w:t>ž</w:t>
+      </w:r>
+      <w:r>
+        <w:t>i mora sadr</w:t>
+      </w:r>
+      <w:r>
+        <w:t>ž</w:t>
+      </w:r>
+      <w:r>
+        <w:t>avati ID koji je jednak ID-u stabla kojeg koristi za obilazak po mre</w:t>
+      </w:r>
+      <w:r>
+        <w:t>ž</w:t>
+      </w:r>
+      <w:r>
+        <w:t>i.</w:t>
+      </w:r>
+    </w:p>
+    <w:p>
+      <w:pPr>
+        <w:ind w:firstLine="708"/>
+      </w:pPr>
+      <w:r>
         <w:t>Kako je mre</w:t>
       </w:r>
       <w:r>
@@ -1251,6 +1294,95 @@
       </w:r>
       <w:r>
         <w:t>.</w:t>
+      </w:r>
+      <w:r>
+        <w:t xml:space="preserve"> Ovo otvara prostor da novi </w:t>
+      </w:r>
+      <w:r>
+        <w:t>č</w:t>
+      </w:r>
+      <w:r>
+        <w:t>vor, koji je tek do</w:t>
+      </w:r>
+      <w:r>
+        <w:t>š</w:t>
+      </w:r>
+      <w:r>
+        <w:t>ao u mre</w:t>
+      </w:r>
+      <w:r>
+        <w:t>ž</w:t>
+      </w:r>
+      <w:r>
+        <w:t>u, mo</w:t>
+      </w:r>
+      <w:r>
+        <w:t>ž</w:t>
+      </w:r>
+      <w:r>
+        <w:t>da postane dio nek</w:t>
+      </w:r>
+      <w:r>
+        <w:t>ih</w:t>
+      </w:r>
+      <w:r>
+        <w:t xml:space="preserve"> </w:t>
+      </w:r>
+      <w:r>
+        <w:t>stabala koj</w:t>
+      </w:r>
+      <w:r>
+        <w:t>a</w:t>
+      </w:r>
+      <w:r>
+        <w:t xml:space="preserve"> </w:t>
+      </w:r>
+      <w:r>
+        <w:t>ć</w:t>
+      </w:r>
+      <w:r>
+        <w:t>e biti generiran</w:t>
+      </w:r>
+      <w:r>
+        <w:t>a</w:t>
+      </w:r>
+      <w:r>
+        <w:t xml:space="preserve"> u svrhu budu</w:t>
+      </w:r>
+      <w:r>
+        <w:t>ć</w:t>
+      </w:r>
+      <w:r>
+        <w:t>eg preplav</w:t>
+      </w:r>
+      <w:bookmarkStart w:id="0" w:name="_GoBack"/>
+      <w:bookmarkEnd w:id="0"/>
+      <w:r>
+        <w:t xml:space="preserve">ljivanja porukama od strane </w:t>
+      </w:r>
+      <w:r>
+        <w:t>odre</w:t>
+      </w:r>
+      <w:r>
+        <w:t>đ</w:t>
+      </w:r>
+      <w:r>
+        <w:t>enih</w:t>
+      </w:r>
+      <w:r>
+        <w:t xml:space="preserve"> korijensk</w:t>
+      </w:r>
+      <w:r>
+        <w:t>ih</w:t>
+      </w:r>
+      <w:r>
+        <w:t xml:space="preserve"> </w:t>
+      </w:r>
+      <w:r>
+        <w:t>č</w:t>
+      </w:r>
+      <w:r>
+        <w:t>vora.</w:t>
       </w:r>
     </w:p>
     <w:p>
@@ -1268,7 +1400,6 @@
         <w:rPr>
           <w:noProof/>
         </w:rPr>
-        <w:lastRenderedPageBreak/>
         <w:drawing>
           <wp:inline distT="0" distB="0" distL="0" distR="0">
             <wp:extent cx="4222554" cy="5790674"/>
@@ -2443,7 +2574,7 @@
   <a:extraClrSchemeLst/>
   <a:extLst>
     <a:ext uri="{05A4C25C-085E-4340-85A3-A5531E510DB2}">
-      <thm15:themeFamily xmlns="" xmlns:thm15="http://schemas.microsoft.com/office/thememl/2012/main" name="Office Theme" id="{62F939B6-93AF-4DB8-9C6B-D6C7DFDC589F}" vid="{4A3C46E8-61CC-4603-A589-7422A47A8E4A}"/>
+      <thm15:themeFamily xmlns:thm15="http://schemas.microsoft.com/office/thememl/2012/main" xmlns="" name="Office Theme" id="{62F939B6-93AF-4DB8-9C6B-D6C7DFDC589F}" vid="{4A3C46E8-61CC-4603-A589-7422A47A8E4A}"/>
     </a:ext>
   </a:extLst>
 </a:theme>

</xml_diff>